<commit_message>
:construction: Work in progress
</commit_message>
<xml_diff>
--- a/Primera Entrega_Proyecto.docx
+++ b/Primera Entrega_Proyecto.docx
@@ -413,60 +413,101 @@
     </w:p>
     <w:p>
       <w:pPr>
+        <w:pStyle w:val="Prrafodelista"/>
+        <w:numPr>
+          <w:ilvl w:val="0"/>
+          <w:numId w:val="13"/>
+        </w:numPr>
         <w:jc w:val="both"/>
         <w:rPr>
           <w:rFonts w:ascii="Arial" w:hAnsi="Arial" w:cs="Arial"/>
           <w:sz w:val="24"/>
           <w:szCs w:val="24"/>
+          <w:lang w:val="es-ES"/>
+        </w:rPr>
+      </w:pPr>
+      <w:r>
+        <w:rPr>
+          <w:rFonts w:ascii="Arial" w:hAnsi="Arial" w:cs="Arial"/>
+          <w:sz w:val="24"/>
+          <w:szCs w:val="24"/>
+        </w:rPr>
+        <w:t>Exactitud (</w:t>
+      </w:r>
+      <w:proofErr w:type="spellStart"/>
+      <w:r>
+        <w:rPr>
+          <w:rFonts w:ascii="Arial" w:hAnsi="Arial" w:cs="Arial"/>
+          <w:sz w:val="24"/>
+          <w:szCs w:val="24"/>
+        </w:rPr>
+        <w:t>Accuracy</w:t>
+      </w:r>
+      <w:proofErr w:type="spellEnd"/>
+      <w:r>
+        <w:rPr>
+          <w:rFonts w:ascii="Arial" w:hAnsi="Arial" w:cs="Arial"/>
+          <w:sz w:val="24"/>
+          <w:szCs w:val="24"/>
+        </w:rPr>
+        <w:t>): porcentaje de predicciones correctas.</w:t>
+      </w:r>
+    </w:p>
+    <w:p>
+      <w:pPr>
+        <w:jc w:val="both"/>
+        <w:rPr>
+          <w:rFonts w:ascii="Arial" w:hAnsi="Arial" w:cs="Arial"/>
+          <w:sz w:val="24"/>
+          <w:szCs w:val="24"/>
           <w:u w:val="single"/>
           <w:lang w:val="es-ES"/>
         </w:rPr>
       </w:pPr>
-    </w:p>
-    <w:p>
-      <w:pPr>
+      <w:r>
+        <w:rPr>
+          <w:rFonts w:ascii="Arial" w:hAnsi="Arial" w:cs="Arial"/>
+          <w:sz w:val="24"/>
+          <w:szCs w:val="24"/>
+          <w:u w:val="single"/>
+          <w:lang w:val="es-ES"/>
+        </w:rPr>
+        <w:t>Métricas del modelo</w:t>
+      </w:r>
+      <w:r>
+        <w:rPr>
+          <w:rFonts w:ascii="Arial" w:hAnsi="Arial" w:cs="Arial"/>
+          <w:sz w:val="24"/>
+          <w:szCs w:val="24"/>
+          <w:u w:val="single"/>
+          <w:lang w:val="es-ES"/>
+        </w:rPr>
+        <w:t>:</w:t>
+      </w:r>
+    </w:p>
+    <w:p>
+      <w:pPr>
+        <w:pStyle w:val="Prrafodelista"/>
+        <w:numPr>
+          <w:ilvl w:val="0"/>
+          <w:numId w:val="15"/>
+        </w:numPr>
         <w:jc w:val="both"/>
         <w:rPr>
           <w:rFonts w:ascii="Arial" w:hAnsi="Arial" w:cs="Arial"/>
           <w:sz w:val="24"/>
           <w:szCs w:val="24"/>
-          <w:u w:val="single"/>
-          <w:lang w:val="es-ES"/>
-        </w:rPr>
-      </w:pPr>
-      <w:r>
-        <w:rPr>
-          <w:rFonts w:ascii="Arial" w:hAnsi="Arial" w:cs="Arial"/>
-          <w:sz w:val="24"/>
-          <w:szCs w:val="24"/>
-          <w:u w:val="single"/>
-          <w:lang w:val="es-ES"/>
-        </w:rPr>
-        <w:t>Métricas del modelo</w:t>
-      </w:r>
-      <w:r>
-        <w:rPr>
-          <w:rFonts w:ascii="Arial" w:hAnsi="Arial" w:cs="Arial"/>
-          <w:sz w:val="24"/>
-          <w:szCs w:val="24"/>
-          <w:u w:val="single"/>
-          <w:lang w:val="es-ES"/>
-        </w:rPr>
-        <w:t>:</w:t>
-      </w:r>
-    </w:p>
-    <w:p>
-      <w:pPr>
-        <w:pStyle w:val="Prrafodelista"/>
-        <w:jc w:val="both"/>
-        <w:rPr>
-          <w:rFonts w:ascii="Arial" w:hAnsi="Arial" w:cs="Arial"/>
-          <w:sz w:val="24"/>
-          <w:szCs w:val="24"/>
-          <w:u w:val="single"/>
-          <w:lang w:val="es-ES"/>
-        </w:rPr>
-      </w:pPr>
+          <w:lang w:val="es-ES"/>
+        </w:rPr>
+      </w:pPr>
+      <w:r>
+        <w:rPr>
+          <w:rFonts w:ascii="Arial" w:hAnsi="Arial" w:cs="Arial"/>
+          <w:sz w:val="24"/>
+          <w:szCs w:val="24"/>
+        </w:rPr>
+        <w:t>ROC-AUC como la principal métrica para comparar el rendimiento de los modelos.</w:t>
+      </w:r>
     </w:p>
     <w:p>
       <w:pPr>
@@ -522,34 +563,74 @@
           <w:szCs w:val="24"/>
           <w:lang w:val="es-ES"/>
         </w:rPr>
-        <w:t>El producto de datos</w:t>
-      </w:r>
-      <w:r>
-        <w:rPr>
-          <w:rFonts w:ascii="Arial" w:hAnsi="Arial" w:cs="Arial"/>
-          <w:sz w:val="24"/>
-          <w:szCs w:val="24"/>
-          <w:lang w:val="es-ES"/>
-        </w:rPr>
-        <w:t xml:space="preserve"> a diseñar … </w:t>
-      </w:r>
-      <w:r>
-        <w:rPr>
-          <w:rFonts w:ascii="Arial" w:hAnsi="Arial" w:cs="Arial"/>
-          <w:sz w:val="24"/>
-          <w:szCs w:val="24"/>
-          <w:lang w:val="es-ES"/>
-        </w:rPr>
-        <w:t>los requerimientos asociados …</w:t>
-      </w:r>
-      <w:r>
-        <w:rPr>
-          <w:rFonts w:ascii="Arial" w:hAnsi="Arial" w:cs="Arial"/>
-          <w:sz w:val="24"/>
-          <w:szCs w:val="24"/>
-          <w:lang w:val="es-ES"/>
-        </w:rPr>
-        <w:t xml:space="preserve"> </w:t>
+        <w:t xml:space="preserve">El producto </w:t>
+      </w:r>
+      <w:r>
+        <w:rPr>
+          <w:rFonts w:ascii="Arial" w:hAnsi="Arial" w:cs="Arial"/>
+          <w:sz w:val="24"/>
+          <w:szCs w:val="24"/>
+          <w:lang w:val="es-ES"/>
+        </w:rPr>
+        <w:t>de datos a</w:t>
+      </w:r>
+      <w:r>
+        <w:rPr>
+          <w:rFonts w:ascii="Arial" w:hAnsi="Arial" w:cs="Arial"/>
+          <w:sz w:val="24"/>
+          <w:szCs w:val="24"/>
+          <w:lang w:val="es-ES"/>
+        </w:rPr>
+        <w:t xml:space="preserve"> diseñar </w:t>
+      </w:r>
+      <w:r>
+        <w:rPr>
+          <w:rFonts w:ascii="Arial" w:hAnsi="Arial" w:cs="Arial"/>
+          <w:sz w:val="24"/>
+          <w:szCs w:val="24"/>
+          <w:lang w:val="es-ES"/>
+        </w:rPr>
+        <w:t xml:space="preserve">sería un modelo de machine </w:t>
+      </w:r>
+      <w:proofErr w:type="spellStart"/>
+      <w:r>
+        <w:rPr>
+          <w:rFonts w:ascii="Arial" w:hAnsi="Arial" w:cs="Arial"/>
+          <w:sz w:val="24"/>
+          <w:szCs w:val="24"/>
+          <w:lang w:val="es-ES"/>
+        </w:rPr>
+        <w:t>learning</w:t>
+      </w:r>
+      <w:proofErr w:type="spellEnd"/>
+      <w:r>
+        <w:rPr>
+          <w:rFonts w:ascii="Arial" w:hAnsi="Arial" w:cs="Arial"/>
+          <w:sz w:val="24"/>
+          <w:szCs w:val="24"/>
+          <w:lang w:val="es-ES"/>
+        </w:rPr>
+        <w:t xml:space="preserve">, que podría ser accesible a través de una API o un </w:t>
+      </w:r>
+      <w:proofErr w:type="spellStart"/>
+      <w:r>
+        <w:rPr>
+          <w:rFonts w:ascii="Arial" w:hAnsi="Arial" w:cs="Arial"/>
+          <w:sz w:val="24"/>
+          <w:szCs w:val="24"/>
+          <w:lang w:val="es-ES"/>
+        </w:rPr>
+        <w:t>dashboard</w:t>
+      </w:r>
+      <w:proofErr w:type="spellEnd"/>
+      <w:r>
+        <w:rPr>
+          <w:rFonts w:ascii="Arial" w:hAnsi="Arial" w:cs="Arial"/>
+          <w:sz w:val="24"/>
+          <w:szCs w:val="24"/>
+          <w:lang w:val="es-ES"/>
+        </w:rPr>
+        <w:t xml:space="preserve"> para que las autoridades de salud puedan prever qué grupos poblacionales tienen mayor o menor probabilidad de vacunarse.</w:t>
       </w:r>
     </w:p>
     <w:p>
@@ -562,6 +643,33 @@
           <w:lang w:val="es-ES"/>
         </w:rPr>
       </w:pPr>
+      <w:r>
+        <w:rPr>
+          <w:rFonts w:ascii="Arial" w:hAnsi="Arial" w:cs="Arial"/>
+          <w:sz w:val="24"/>
+          <w:szCs w:val="24"/>
+          <w:lang w:val="es-ES"/>
+        </w:rPr>
+        <w:t>Los usuarios potenciales serían l</w:t>
+      </w:r>
+      <w:r>
+        <w:rPr>
+          <w:rFonts w:ascii="Arial" w:hAnsi="Arial" w:cs="Arial"/>
+          <w:sz w:val="24"/>
+          <w:szCs w:val="24"/>
+          <w:lang w:val="es-ES"/>
+        </w:rPr>
+        <w:t>as autoridades de salud, para diseñar campañas de vacunación más dirigidas.</w:t>
+      </w:r>
+      <w:r>
+        <w:rPr>
+          <w:rFonts w:ascii="Arial" w:hAnsi="Arial" w:cs="Arial"/>
+          <w:sz w:val="24"/>
+          <w:szCs w:val="24"/>
+          <w:lang w:val="es-ES"/>
+        </w:rPr>
+        <w:tab/>
+      </w:r>
     </w:p>
     <w:p>
       <w:pPr>
@@ -573,24 +681,69 @@
           <w:lang w:val="es-ES"/>
         </w:rPr>
       </w:pPr>
-      <w:r>
+    </w:p>
+    <w:p>
+      <w:pPr>
+        <w:jc w:val="both"/>
         <w:rPr>
           <w:rFonts w:ascii="Arial" w:hAnsi="Arial" w:cs="Arial"/>
           <w:sz w:val="24"/>
           <w:szCs w:val="24"/>
           <w:u w:val="single"/>
-          <w:lang w:val="es-ES"/>
-        </w:rPr>
-        <w:t>Producto de datos:</w:t>
-      </w:r>
-      <w:r>
-        <w:rPr>
-          <w:rFonts w:ascii="Arial" w:hAnsi="Arial" w:cs="Arial"/>
-          <w:sz w:val="24"/>
-          <w:szCs w:val="24"/>
-          <w:lang w:val="es-ES"/>
-        </w:rPr>
-        <w:t xml:space="preserve"> El producto sería un modelo de machine </w:t>
+        </w:rPr>
+      </w:pPr>
+      <w:r>
+        <w:rPr>
+          <w:rFonts w:ascii="Arial" w:hAnsi="Arial" w:cs="Arial"/>
+          <w:sz w:val="24"/>
+          <w:szCs w:val="24"/>
+          <w:u w:val="single"/>
+        </w:rPr>
+        <w:t>Requerimientos del producto:</w:t>
+      </w:r>
+    </w:p>
+    <w:p>
+      <w:pPr>
+        <w:numPr>
+          <w:ilvl w:val="0"/>
+          <w:numId w:val="14"/>
+        </w:numPr>
+        <w:jc w:val="both"/>
+        <w:rPr>
+          <w:rFonts w:ascii="Arial" w:hAnsi="Arial" w:cs="Arial"/>
+          <w:sz w:val="24"/>
+          <w:szCs w:val="24"/>
+        </w:rPr>
+      </w:pPr>
+      <w:r>
+        <w:rPr>
+          <w:rFonts w:ascii="Arial" w:hAnsi="Arial" w:cs="Arial"/>
+          <w:sz w:val="24"/>
+          <w:szCs w:val="24"/>
+        </w:rPr>
+        <w:t>Modelo predictivo entrenado y validado.</w:t>
+      </w:r>
+    </w:p>
+    <w:p>
+      <w:pPr>
+        <w:numPr>
+          <w:ilvl w:val="0"/>
+          <w:numId w:val="14"/>
+        </w:numPr>
+        <w:jc w:val="both"/>
+        <w:rPr>
+          <w:rFonts w:ascii="Arial" w:hAnsi="Arial" w:cs="Arial"/>
+          <w:sz w:val="24"/>
+          <w:szCs w:val="24"/>
+        </w:rPr>
+      </w:pPr>
+      <w:r>
+        <w:rPr>
+          <w:rFonts w:ascii="Arial" w:hAnsi="Arial" w:cs="Arial"/>
+          <w:sz w:val="24"/>
+          <w:szCs w:val="24"/>
+        </w:rPr>
+        <w:t>Visualización (</w:t>
       </w:r>
       <w:proofErr w:type="spellStart"/>
       <w:r>
@@ -598,9 +751,8 @@
           <w:rFonts w:ascii="Arial" w:hAnsi="Arial" w:cs="Arial"/>
           <w:sz w:val="24"/>
           <w:szCs w:val="24"/>
-          <w:lang w:val="es-ES"/>
-        </w:rPr>
-        <w:t>learning</w:t>
+        </w:rPr>
+        <w:t>dashboard</w:t>
       </w:r>
       <w:proofErr w:type="spellEnd"/>
       <w:r>
@@ -608,59 +760,8 @@
           <w:rFonts w:ascii="Arial" w:hAnsi="Arial" w:cs="Arial"/>
           <w:sz w:val="24"/>
           <w:szCs w:val="24"/>
-          <w:lang w:val="es-ES"/>
-        </w:rPr>
-        <w:t xml:space="preserve">, que podría ser accesible a través de una API o un </w:t>
-      </w:r>
-      <w:proofErr w:type="spellStart"/>
-      <w:r>
-        <w:rPr>
-          <w:rFonts w:ascii="Arial" w:hAnsi="Arial" w:cs="Arial"/>
-          <w:sz w:val="24"/>
-          <w:szCs w:val="24"/>
-          <w:lang w:val="es-ES"/>
-        </w:rPr>
-        <w:t>dashboard</w:t>
-      </w:r>
-      <w:proofErr w:type="spellEnd"/>
-      <w:r>
-        <w:rPr>
-          <w:rFonts w:ascii="Arial" w:hAnsi="Arial" w:cs="Arial"/>
-          <w:sz w:val="24"/>
-          <w:szCs w:val="24"/>
-          <w:lang w:val="es-ES"/>
-        </w:rPr>
-        <w:t xml:space="preserve"> para que las autoridades de salud puedan prever qué grupos poblacionales tienen mayor o menor probabilidad de vacunarse.</w:t>
-      </w:r>
-    </w:p>
-    <w:p>
-      <w:pPr>
-        <w:jc w:val="both"/>
-        <w:rPr>
-          <w:rFonts w:ascii="Arial" w:hAnsi="Arial" w:cs="Arial"/>
-          <w:sz w:val="24"/>
-          <w:szCs w:val="24"/>
-          <w:lang w:val="es-ES"/>
-        </w:rPr>
-      </w:pPr>
-      <w:r>
-        <w:rPr>
-          <w:rFonts w:ascii="Arial" w:hAnsi="Arial" w:cs="Arial"/>
-          <w:sz w:val="24"/>
-          <w:szCs w:val="24"/>
-          <w:u w:val="single"/>
-          <w:lang w:val="es-ES"/>
-        </w:rPr>
-        <w:t>Usuarios potenciales:</w:t>
-      </w:r>
-      <w:r>
-        <w:rPr>
-          <w:rFonts w:ascii="Arial" w:hAnsi="Arial" w:cs="Arial"/>
-          <w:sz w:val="24"/>
-          <w:szCs w:val="24"/>
-          <w:lang w:val="es-ES"/>
-        </w:rPr>
-        <w:t xml:space="preserve"> Las autoridades de salud, para diseñar campañas de vacunación más dirigidas.</w:t>
+        </w:rPr>
+        <w:t xml:space="preserve"> o reporte).</w:t>
       </w:r>
     </w:p>
     <w:p>
@@ -717,7 +818,26 @@
           <w:szCs w:val="24"/>
           <w:lang w:val="es-ES"/>
         </w:rPr>
-        <w:t>Habeas Data</w:t>
+        <w:t>El conjunto de datos de origen viene con las siguientes restricciones de uso de datos:</w:t>
+      </w:r>
+    </w:p>
+    <w:p>
+      <w:pPr>
+        <w:jc w:val="both"/>
+        <w:rPr>
+          <w:rFonts w:ascii="Arial" w:hAnsi="Arial" w:cs="Arial"/>
+          <w:sz w:val="24"/>
+          <w:szCs w:val="24"/>
+        </w:rPr>
+      </w:pPr>
+      <w:r>
+        <w:rPr>
+          <w:rFonts w:ascii="Arial" w:hAnsi="Arial" w:cs="Arial"/>
+          <w:sz w:val="24"/>
+          <w:szCs w:val="24"/>
+          <w:lang w:val="es-ES"/>
+        </w:rPr>
+        <w:t>La Ley del Servicio de Salud Pública (Sección 308(d)) establece que los datos recopilados por el Centro Nacional de Estadísticas de Salud (NCHS), los Centros para el Control y la Prevención de Enfermedades (CDC), pueden usarse únicamente con fines de informes estadísticos de salud y análisis.</w:t>
       </w:r>
     </w:p>
     <w:p>
@@ -762,6 +882,90 @@
         <w:jc w:val="both"/>
         <w:rPr>
           <w:rFonts w:ascii="Arial" w:hAnsi="Arial" w:cs="Arial"/>
+          <w:sz w:val="24"/>
+          <w:szCs w:val="24"/>
+          <w:lang w:val="es-ES"/>
+        </w:rPr>
+      </w:pPr>
+      <w:r>
+        <w:rPr>
+          <w:rFonts w:ascii="Arial" w:hAnsi="Arial" w:cs="Arial"/>
+          <w:sz w:val="24"/>
+          <w:szCs w:val="24"/>
+        </w:rPr>
+        <w:t xml:space="preserve">Las hipótesis </w:t>
+      </w:r>
+      <w:r>
+        <w:rPr>
+          <w:rFonts w:ascii="Arial" w:hAnsi="Arial" w:cs="Arial"/>
+          <w:sz w:val="24"/>
+          <w:szCs w:val="24"/>
+        </w:rPr>
+        <w:t>están</w:t>
+      </w:r>
+      <w:r>
+        <w:rPr>
+          <w:rFonts w:ascii="Arial" w:hAnsi="Arial" w:cs="Arial"/>
+          <w:sz w:val="24"/>
+          <w:szCs w:val="24"/>
+        </w:rPr>
+        <w:t xml:space="preserve"> relacionadas con variables como el acceso a la atención médica, la edad,</w:t>
+      </w:r>
+      <w:r>
+        <w:rPr>
+          <w:rFonts w:ascii="Arial" w:hAnsi="Arial" w:cs="Arial"/>
+          <w:sz w:val="24"/>
+          <w:szCs w:val="24"/>
+        </w:rPr>
+        <w:t xml:space="preserve"> el género,</w:t>
+      </w:r>
+      <w:r>
+        <w:rPr>
+          <w:rFonts w:ascii="Arial" w:hAnsi="Arial" w:cs="Arial"/>
+          <w:sz w:val="24"/>
+          <w:szCs w:val="24"/>
+        </w:rPr>
+        <w:t xml:space="preserve"> el nivel educativo</w:t>
+      </w:r>
+      <w:r>
+        <w:rPr>
+          <w:rFonts w:ascii="Arial" w:hAnsi="Arial" w:cs="Arial"/>
+          <w:sz w:val="24"/>
+          <w:szCs w:val="24"/>
+        </w:rPr>
+        <w:t xml:space="preserve"> y su influencia en la decisión de vacunarse.</w:t>
+      </w:r>
+      <w:r>
+        <w:rPr>
+          <w:rFonts w:ascii="Arial" w:hAnsi="Arial" w:cs="Arial"/>
+          <w:sz w:val="24"/>
+          <w:szCs w:val="24"/>
+        </w:rPr>
+        <w:t xml:space="preserve"> </w:t>
+      </w:r>
+      <w:r>
+        <w:rPr>
+          <w:rFonts w:ascii="Arial" w:hAnsi="Arial" w:cs="Arial"/>
+          <w:sz w:val="24"/>
+          <w:szCs w:val="24"/>
+        </w:rPr>
+        <w:lastRenderedPageBreak/>
+        <w:t>Así como la correlación entre los buenos hábitos de</w:t>
+      </w:r>
+      <w:r>
+        <w:rPr>
+          <w:rFonts w:ascii="Arial" w:hAnsi="Arial" w:cs="Arial"/>
+          <w:sz w:val="24"/>
+          <w:szCs w:val="24"/>
+        </w:rPr>
+        <w:t xml:space="preserve"> higiene con los trabajadores del sector salud. </w:t>
+      </w:r>
+    </w:p>
+    <w:p>
+      <w:pPr>
+        <w:jc w:val="both"/>
+        <w:rPr>
+          <w:rFonts w:ascii="Arial" w:hAnsi="Arial" w:cs="Arial"/>
           <w:b/>
           <w:bCs/>
           <w:sz w:val="24"/>
@@ -782,10 +986,7 @@
           <w:lang w:val="es-ES"/>
         </w:rPr>
       </w:pPr>
-    </w:p>
-    <w:p>
-      <w:pPr>
-        <w:jc w:val="both"/>
+      <w:r>
         <w:rPr>
           <w:rFonts w:ascii="Arial" w:hAnsi="Arial" w:cs="Arial"/>
           <w:b/>
@@ -794,8 +995,119 @@
           <w:szCs w:val="24"/>
           <w:lang w:val="es-ES"/>
         </w:rPr>
-      </w:pPr>
-      <w:r>
+        <w:t>Recolección de datos</w:t>
+      </w:r>
+    </w:p>
+    <w:p>
+      <w:pPr>
+        <w:jc w:val="both"/>
+        <w:rPr>
+          <w:rFonts w:ascii="Arial" w:hAnsi="Arial" w:cs="Arial"/>
+          <w:sz w:val="24"/>
+          <w:szCs w:val="24"/>
+          <w:lang w:val="es-ES"/>
+        </w:rPr>
+      </w:pPr>
+      <w:r>
+        <w:rPr>
+          <w:rFonts w:ascii="Arial" w:hAnsi="Arial" w:cs="Arial"/>
+          <w:sz w:val="24"/>
+          <w:szCs w:val="24"/>
+          <w:lang w:val="es-ES"/>
+        </w:rPr>
+        <w:t xml:space="preserve">Los datos están proporcionados por </w:t>
+      </w:r>
+      <w:proofErr w:type="spellStart"/>
+      <w:r>
+        <w:rPr>
+          <w:rFonts w:ascii="Arial" w:hAnsi="Arial" w:cs="Arial"/>
+          <w:sz w:val="24"/>
+          <w:szCs w:val="24"/>
+          <w:lang w:val="es-ES"/>
+        </w:rPr>
+        <w:t>DrivenData</w:t>
+      </w:r>
+      <w:proofErr w:type="spellEnd"/>
+      <w:r>
+        <w:rPr>
+          <w:rFonts w:ascii="Arial" w:hAnsi="Arial" w:cs="Arial"/>
+          <w:sz w:val="24"/>
+          <w:szCs w:val="24"/>
+          <w:lang w:val="es-ES"/>
+        </w:rPr>
+        <w:t xml:space="preserve"> y contienen características demográficas, de salud y económicas de las personas. </w:t>
+      </w:r>
+      <w:r>
+        <w:rPr>
+          <w:rFonts w:ascii="Arial" w:hAnsi="Arial" w:cs="Arial"/>
+          <w:sz w:val="24"/>
+          <w:szCs w:val="24"/>
+          <w:lang w:val="es-ES"/>
+        </w:rPr>
+        <w:t>Estos datos p</w:t>
+      </w:r>
+      <w:r>
+        <w:rPr>
+          <w:rFonts w:ascii="Arial" w:hAnsi="Arial" w:cs="Arial"/>
+          <w:sz w:val="24"/>
+          <w:szCs w:val="24"/>
+          <w:lang w:val="es-ES"/>
+        </w:rPr>
+        <w:t>rovienen de la Encuesta Nacional sobre la Gripe H1N1 2009 (NHFS).</w:t>
+      </w:r>
+    </w:p>
+    <w:p>
+      <w:pPr>
+        <w:jc w:val="both"/>
+        <w:rPr>
+          <w:rFonts w:ascii="Arial" w:hAnsi="Arial" w:cs="Arial"/>
+          <w:sz w:val="24"/>
+          <w:szCs w:val="24"/>
+        </w:rPr>
+      </w:pPr>
+      <w:r>
+        <w:rPr>
+          <w:rFonts w:ascii="Arial" w:hAnsi="Arial" w:cs="Arial"/>
+          <w:sz w:val="24"/>
+          <w:szCs w:val="24"/>
+          <w:lang w:val="es-ES"/>
+        </w:rPr>
+        <w:t>La NHFS fue una encuesta telefónica de hogares asistida por listas y mediante marcación aleatoria de dígitos, diseñada para monitorear la cobertura de vacunación contra la influenza en la temporada 2009-2010.</w:t>
+      </w:r>
+    </w:p>
+    <w:p>
+      <w:pPr>
+        <w:jc w:val="both"/>
+        <w:rPr>
+          <w:rFonts w:ascii="Arial" w:hAnsi="Arial" w:cs="Arial"/>
+          <w:sz w:val="24"/>
+          <w:szCs w:val="24"/>
+        </w:rPr>
+      </w:pPr>
+      <w:r>
+        <w:rPr>
+          <w:rFonts w:ascii="Arial" w:hAnsi="Arial" w:cs="Arial"/>
+          <w:sz w:val="24"/>
+          <w:szCs w:val="24"/>
+          <w:lang w:val="es-ES"/>
+        </w:rPr>
+        <w:t>La población objetivo de la NHFS fueron todas las personas de 6 meses o más que vivían en los Estados Unidos en el momento de la entrevista. Los datos del NHFS se utilizaron para producir estimaciones oportunas de las tasas de cobertura de vacunación tanto para la vacuna monovalente pH1N1 como para la trivalente contra la influenza estacional.</w:t>
+      </w:r>
+    </w:p>
+    <w:p>
+      <w:pPr>
+        <w:jc w:val="both"/>
+        <w:rPr>
+          <w:rFonts w:ascii="Arial" w:hAnsi="Arial" w:cs="Arial"/>
+          <w:sz w:val="24"/>
+          <w:szCs w:val="24"/>
+          <w:lang w:val="es-ES"/>
+        </w:rPr>
+      </w:pPr>
+    </w:p>
+    <w:p>
+      <w:pPr>
+        <w:jc w:val="both"/>
         <w:rPr>
           <w:rFonts w:ascii="Arial" w:hAnsi="Arial" w:cs="Arial"/>
           <w:b/>
@@ -804,176 +1116,8 @@
           <w:szCs w:val="24"/>
           <w:lang w:val="es-ES"/>
         </w:rPr>
-        <w:t>Recolección de datos</w:t>
-      </w:r>
-    </w:p>
-    <w:p>
-      <w:pPr>
-        <w:jc w:val="both"/>
-        <w:rPr>
-          <w:rFonts w:ascii="Arial" w:hAnsi="Arial" w:cs="Arial"/>
-          <w:sz w:val="24"/>
-          <w:szCs w:val="24"/>
-          <w:lang w:val="es-ES"/>
-        </w:rPr>
-      </w:pPr>
-      <w:hyperlink r:id="rId7" w:history="1">
-        <w:proofErr w:type="spellStart"/>
-        <w:r>
-          <w:rPr>
-            <w:rStyle w:val="Hipervnculo"/>
-            <w:rFonts w:ascii="Arial" w:hAnsi="Arial" w:cs="Arial"/>
-            <w:sz w:val="24"/>
-            <w:szCs w:val="24"/>
-          </w:rPr>
-          <w:t>Competition</w:t>
-        </w:r>
-        <w:proofErr w:type="spellEnd"/>
-        <w:r>
-          <w:rPr>
-            <w:rStyle w:val="Hipervnculo"/>
-            <w:rFonts w:ascii="Arial" w:hAnsi="Arial" w:cs="Arial"/>
-            <w:sz w:val="24"/>
-            <w:szCs w:val="24"/>
-          </w:rPr>
-          <w:t xml:space="preserve">: Flu </w:t>
-        </w:r>
-        <w:proofErr w:type="spellStart"/>
-        <w:r>
-          <w:rPr>
-            <w:rStyle w:val="Hipervnculo"/>
-            <w:rFonts w:ascii="Arial" w:hAnsi="Arial" w:cs="Arial"/>
-            <w:sz w:val="24"/>
-            <w:szCs w:val="24"/>
-          </w:rPr>
-          <w:t>Shot</w:t>
-        </w:r>
-        <w:proofErr w:type="spellEnd"/>
-        <w:r>
-          <w:rPr>
-            <w:rStyle w:val="Hipervnculo"/>
-            <w:rFonts w:ascii="Arial" w:hAnsi="Arial" w:cs="Arial"/>
-            <w:sz w:val="24"/>
-            <w:szCs w:val="24"/>
-          </w:rPr>
-          <w:t xml:space="preserve"> Learning: </w:t>
-        </w:r>
-        <w:proofErr w:type="spellStart"/>
-        <w:r>
-          <w:rPr>
-            <w:rStyle w:val="Hipervnculo"/>
-            <w:rFonts w:ascii="Arial" w:hAnsi="Arial" w:cs="Arial"/>
-            <w:sz w:val="24"/>
-            <w:szCs w:val="24"/>
-          </w:rPr>
-          <w:t>Predict</w:t>
-        </w:r>
-        <w:proofErr w:type="spellEnd"/>
-        <w:r>
-          <w:rPr>
-            <w:rStyle w:val="Hipervnculo"/>
-            <w:rFonts w:ascii="Arial" w:hAnsi="Arial" w:cs="Arial"/>
-            <w:sz w:val="24"/>
-            <w:szCs w:val="24"/>
-          </w:rPr>
-          <w:t xml:space="preserve"> H1N1 and </w:t>
-        </w:r>
-        <w:proofErr w:type="spellStart"/>
-        <w:r>
-          <w:rPr>
-            <w:rStyle w:val="Hipervnculo"/>
-            <w:rFonts w:ascii="Arial" w:hAnsi="Arial" w:cs="Arial"/>
-            <w:sz w:val="24"/>
-            <w:szCs w:val="24"/>
-          </w:rPr>
-          <w:t>Seasonal</w:t>
-        </w:r>
-        <w:proofErr w:type="spellEnd"/>
-        <w:r>
-          <w:rPr>
-            <w:rStyle w:val="Hipervnculo"/>
-            <w:rFonts w:ascii="Arial" w:hAnsi="Arial" w:cs="Arial"/>
-            <w:sz w:val="24"/>
-            <w:szCs w:val="24"/>
-          </w:rPr>
-          <w:t xml:space="preserve"> Flu </w:t>
-        </w:r>
-        <w:proofErr w:type="spellStart"/>
-        <w:r>
-          <w:rPr>
-            <w:rStyle w:val="Hipervnculo"/>
-            <w:rFonts w:ascii="Arial" w:hAnsi="Arial" w:cs="Arial"/>
-            <w:sz w:val="24"/>
-            <w:szCs w:val="24"/>
-          </w:rPr>
-          <w:t>Vaccines</w:t>
-        </w:r>
-        <w:proofErr w:type="spellEnd"/>
-        <w:r>
-          <w:rPr>
-            <w:rStyle w:val="Hipervnculo"/>
-            <w:rFonts w:ascii="Arial" w:hAnsi="Arial" w:cs="Arial"/>
-            <w:sz w:val="24"/>
-            <w:szCs w:val="24"/>
-          </w:rPr>
-          <w:t xml:space="preserve"> (drivendata.org)</w:t>
-        </w:r>
-      </w:hyperlink>
-    </w:p>
-    <w:p>
-      <w:pPr>
-        <w:jc w:val="both"/>
-        <w:rPr>
-          <w:rFonts w:ascii="Arial" w:hAnsi="Arial" w:cs="Arial"/>
-          <w:sz w:val="24"/>
-          <w:szCs w:val="24"/>
-          <w:lang w:val="es-ES"/>
-        </w:rPr>
-      </w:pPr>
-      <w:r>
-        <w:rPr>
-          <w:rFonts w:ascii="Arial" w:hAnsi="Arial" w:cs="Arial"/>
-          <w:sz w:val="24"/>
-          <w:szCs w:val="24"/>
-          <w:lang w:val="es-ES"/>
-        </w:rPr>
-        <w:t xml:space="preserve">Los datos están proporcionados por </w:t>
-      </w:r>
-      <w:proofErr w:type="spellStart"/>
-      <w:r>
-        <w:rPr>
-          <w:rFonts w:ascii="Arial" w:hAnsi="Arial" w:cs="Arial"/>
-          <w:sz w:val="24"/>
-          <w:szCs w:val="24"/>
-          <w:lang w:val="es-ES"/>
-        </w:rPr>
-        <w:t>DrivenData</w:t>
-      </w:r>
-      <w:proofErr w:type="spellEnd"/>
-      <w:r>
-        <w:rPr>
-          <w:rFonts w:ascii="Arial" w:hAnsi="Arial" w:cs="Arial"/>
-          <w:sz w:val="24"/>
-          <w:szCs w:val="24"/>
-          <w:lang w:val="es-ES"/>
-        </w:rPr>
-        <w:t xml:space="preserve"> y contienen características demográficas, de salud y económicas de las personas. </w:t>
-      </w:r>
-    </w:p>
-    <w:p>
-      <w:pPr>
-        <w:jc w:val="both"/>
-        <w:rPr>
-          <w:rFonts w:ascii="Arial" w:hAnsi="Arial" w:cs="Arial"/>
-          <w:sz w:val="24"/>
-          <w:szCs w:val="24"/>
-          <w:lang w:val="es-ES"/>
-        </w:rPr>
-      </w:pPr>
-    </w:p>
-    <w:p>
-      <w:pPr>
-        <w:jc w:val="both"/>
+      </w:pPr>
+      <w:r>
         <w:rPr>
           <w:rFonts w:ascii="Arial" w:hAnsi="Arial" w:cs="Arial"/>
           <w:b/>
@@ -982,8 +1126,92 @@
           <w:szCs w:val="24"/>
           <w:lang w:val="es-ES"/>
         </w:rPr>
-      </w:pPr>
-      <w:r>
+        <w:t>Entendimiento de los datos</w:t>
+      </w:r>
+    </w:p>
+    <w:p>
+      <w:pPr>
+        <w:jc w:val="both"/>
+        <w:rPr>
+          <w:rFonts w:ascii="Arial" w:hAnsi="Arial" w:cs="Arial"/>
+          <w:sz w:val="24"/>
+          <w:szCs w:val="24"/>
+          <w:lang w:val="es-ES"/>
+        </w:rPr>
+      </w:pPr>
+      <w:r>
+        <w:rPr>
+          <w:rFonts w:ascii="Arial" w:hAnsi="Arial" w:cs="Arial"/>
+          <w:sz w:val="24"/>
+          <w:szCs w:val="24"/>
+          <w:lang w:val="es-ES"/>
+        </w:rPr>
+        <w:t>Anál</w:t>
+      </w:r>
+      <w:r>
+        <w:rPr>
+          <w:rFonts w:ascii="Arial" w:hAnsi="Arial" w:cs="Arial"/>
+          <w:sz w:val="24"/>
+          <w:szCs w:val="24"/>
+          <w:lang w:val="es-ES"/>
+        </w:rPr>
+        <w:t xml:space="preserve">isis </w:t>
+      </w:r>
+      <w:r>
+        <w:rPr>
+          <w:rFonts w:ascii="Arial" w:hAnsi="Arial" w:cs="Arial"/>
+          <w:sz w:val="24"/>
+          <w:szCs w:val="24"/>
+          <w:lang w:val="es-ES"/>
+        </w:rPr>
+        <w:t xml:space="preserve">de calidad y limpieza de los datos. </w:t>
+      </w:r>
+    </w:p>
+    <w:p>
+      <w:pPr>
+        <w:jc w:val="both"/>
+        <w:rPr>
+          <w:rFonts w:ascii="Arial" w:hAnsi="Arial" w:cs="Arial"/>
+          <w:sz w:val="24"/>
+          <w:szCs w:val="24"/>
+          <w:lang w:val="es-ES"/>
+        </w:rPr>
+      </w:pPr>
+    </w:p>
+    <w:p>
+      <w:pPr>
+        <w:jc w:val="both"/>
+        <w:rPr>
+          <w:rFonts w:ascii="Arial" w:hAnsi="Arial" w:cs="Arial"/>
+          <w:sz w:val="24"/>
+          <w:szCs w:val="24"/>
+          <w:lang w:val="es-ES"/>
+        </w:rPr>
+      </w:pPr>
+      <w:r>
+        <w:rPr>
+          <w:rFonts w:ascii="Arial" w:hAnsi="Arial" w:cs="Arial"/>
+          <w:sz w:val="24"/>
+          <w:szCs w:val="24"/>
+          <w:lang w:val="es-ES"/>
+        </w:rPr>
+        <w:t>Análisis univariado y multivariado.</w:t>
+      </w:r>
+    </w:p>
+    <w:p>
+      <w:pPr>
+        <w:jc w:val="both"/>
+        <w:rPr>
+          <w:rFonts w:ascii="Arial" w:hAnsi="Arial" w:cs="Arial"/>
+          <w:sz w:val="24"/>
+          <w:szCs w:val="24"/>
+          <w:lang w:val="es-ES"/>
+        </w:rPr>
+      </w:pPr>
+    </w:p>
+    <w:p>
+      <w:pPr>
+        <w:jc w:val="both"/>
         <w:rPr>
           <w:rFonts w:ascii="Arial" w:hAnsi="Arial" w:cs="Arial"/>
           <w:b/>
@@ -992,9 +1220,7 @@
           <w:szCs w:val="24"/>
           <w:lang w:val="es-ES"/>
         </w:rPr>
-        <w:lastRenderedPageBreak/>
-        <w:t>Entendimiento de los datos</w:t>
-      </w:r>
+      </w:pPr>
     </w:p>
     <w:p>
       <w:pPr>
@@ -1008,10 +1234,7 @@
           <w:lang w:val="es-ES"/>
         </w:rPr>
       </w:pPr>
-    </w:p>
-    <w:p>
-      <w:pPr>
-        <w:jc w:val="both"/>
+      <w:r>
         <w:rPr>
           <w:rFonts w:ascii="Arial" w:hAnsi="Arial" w:cs="Arial"/>
           <w:b/>
@@ -1020,32 +1243,22 @@
           <w:szCs w:val="24"/>
           <w:lang w:val="es-ES"/>
         </w:rPr>
-      </w:pPr>
-      <w:r>
-        <w:rPr>
-          <w:rFonts w:ascii="Arial" w:hAnsi="Arial" w:cs="Arial"/>
+        <w:t>Conclusiones</w:t>
+      </w:r>
+    </w:p>
+    <w:p>
+      <w:pPr>
+        <w:jc w:val="both"/>
+        <w:rPr>
           <w:b/>
           <w:bCs/>
-          <w:sz w:val="24"/>
-          <w:szCs w:val="24"/>
-          <w:lang w:val="es-ES"/>
-        </w:rPr>
-        <w:t>Conclusiones</w:t>
-      </w:r>
-    </w:p>
-    <w:p>
-      <w:pPr>
-        <w:jc w:val="both"/>
-        <w:rPr>
-          <w:b/>
-          <w:bCs/>
           <w:lang w:val="es-ES"/>
         </w:rPr>
       </w:pPr>
     </w:p>
     <w:sectPr>
-      <w:headerReference w:type="default" r:id="rId8"/>
-      <w:footerReference w:type="default" r:id="rId9"/>
+      <w:headerReference w:type="default" r:id="rId7"/>
+      <w:footerReference w:type="default" r:id="rId8"/>
       <w:pgSz w:w="12240" w:h="15840"/>
       <w:pgMar w:top="1417" w:right="1701" w:bottom="1417" w:left="1701" w:header="708" w:footer="708" w:gutter="0"/>
       <w:cols w:space="708"/>
@@ -1097,7 +1310,6 @@
         <w:docPartUnique/>
       </w:docPartObj>
     </w:sdtPr>
-    <w:sdtEndPr/>
     <w:sdtContent>
       <w:p>
         <w:pPr>
@@ -2018,6 +2230,119 @@
     </w:lvl>
   </w:abstractNum>
   <w:abstractNum w:abstractNumId="5" w15:restartNumberingAfterBreak="0">
+    <w:nsid w:val="3D621422"/>
+    <w:multiLevelType w:val="hybridMultilevel"/>
+    <w:tmpl w:val="146E420A"/>
+    <w:lvl w:ilvl="0" w:tplc="240A000D">
+      <w:start w:val="1"/>
+      <w:numFmt w:val="bullet"/>
+      <w:lvlText w:val=""/>
+      <w:lvlJc w:val="left"/>
+      <w:pPr>
+        <w:ind w:left="720" w:hanging="360"/>
+      </w:pPr>
+      <w:rPr>
+        <w:rFonts w:ascii="Wingdings" w:hAnsi="Wingdings" w:hint="default"/>
+      </w:rPr>
+    </w:lvl>
+    <w:lvl w:ilvl="1" w:tplc="240A0003" w:tentative="1">
+      <w:start w:val="1"/>
+      <w:numFmt w:val="bullet"/>
+      <w:lvlText w:val="o"/>
+      <w:lvlJc w:val="left"/>
+      <w:pPr>
+        <w:ind w:left="1440" w:hanging="360"/>
+      </w:pPr>
+      <w:rPr>
+        <w:rFonts w:ascii="Courier New" w:hAnsi="Courier New" w:cs="Courier New" w:hint="default"/>
+      </w:rPr>
+    </w:lvl>
+    <w:lvl w:ilvl="2" w:tplc="240A0005" w:tentative="1">
+      <w:start w:val="1"/>
+      <w:numFmt w:val="bullet"/>
+      <w:lvlText w:val=""/>
+      <w:lvlJc w:val="left"/>
+      <w:pPr>
+        <w:ind w:left="2160" w:hanging="360"/>
+      </w:pPr>
+      <w:rPr>
+        <w:rFonts w:ascii="Wingdings" w:hAnsi="Wingdings" w:hint="default"/>
+      </w:rPr>
+    </w:lvl>
+    <w:lvl w:ilvl="3" w:tplc="240A0001" w:tentative="1">
+      <w:start w:val="1"/>
+      <w:numFmt w:val="bullet"/>
+      <w:lvlText w:val=""/>
+      <w:lvlJc w:val="left"/>
+      <w:pPr>
+        <w:ind w:left="2880" w:hanging="360"/>
+      </w:pPr>
+      <w:rPr>
+        <w:rFonts w:ascii="Symbol" w:hAnsi="Symbol" w:hint="default"/>
+      </w:rPr>
+    </w:lvl>
+    <w:lvl w:ilvl="4" w:tplc="240A0003" w:tentative="1">
+      <w:start w:val="1"/>
+      <w:numFmt w:val="bullet"/>
+      <w:lvlText w:val="o"/>
+      <w:lvlJc w:val="left"/>
+      <w:pPr>
+        <w:ind w:left="3600" w:hanging="360"/>
+      </w:pPr>
+      <w:rPr>
+        <w:rFonts w:ascii="Courier New" w:hAnsi="Courier New" w:cs="Courier New" w:hint="default"/>
+      </w:rPr>
+    </w:lvl>
+    <w:lvl w:ilvl="5" w:tplc="240A0005" w:tentative="1">
+      <w:start w:val="1"/>
+      <w:numFmt w:val="bullet"/>
+      <w:lvlText w:val=""/>
+      <w:lvlJc w:val="left"/>
+      <w:pPr>
+        <w:ind w:left="4320" w:hanging="360"/>
+      </w:pPr>
+      <w:rPr>
+        <w:rFonts w:ascii="Wingdings" w:hAnsi="Wingdings" w:hint="default"/>
+      </w:rPr>
+    </w:lvl>
+    <w:lvl w:ilvl="6" w:tplc="240A0001" w:tentative="1">
+      <w:start w:val="1"/>
+      <w:numFmt w:val="bullet"/>
+      <w:lvlText w:val=""/>
+      <w:lvlJc w:val="left"/>
+      <w:pPr>
+        <w:ind w:left="5040" w:hanging="360"/>
+      </w:pPr>
+      <w:rPr>
+        <w:rFonts w:ascii="Symbol" w:hAnsi="Symbol" w:hint="default"/>
+      </w:rPr>
+    </w:lvl>
+    <w:lvl w:ilvl="7" w:tplc="240A0003" w:tentative="1">
+      <w:start w:val="1"/>
+      <w:numFmt w:val="bullet"/>
+      <w:lvlText w:val="o"/>
+      <w:lvlJc w:val="left"/>
+      <w:pPr>
+        <w:ind w:left="5760" w:hanging="360"/>
+      </w:pPr>
+      <w:rPr>
+        <w:rFonts w:ascii="Courier New" w:hAnsi="Courier New" w:cs="Courier New" w:hint="default"/>
+      </w:rPr>
+    </w:lvl>
+    <w:lvl w:ilvl="8" w:tplc="240A0005" w:tentative="1">
+      <w:start w:val="1"/>
+      <w:numFmt w:val="bullet"/>
+      <w:lvlText w:val=""/>
+      <w:lvlJc w:val="left"/>
+      <w:pPr>
+        <w:ind w:left="6480" w:hanging="360"/>
+      </w:pPr>
+      <w:rPr>
+        <w:rFonts w:ascii="Wingdings" w:hAnsi="Wingdings" w:hint="default"/>
+      </w:rPr>
+    </w:lvl>
+  </w:abstractNum>
+  <w:abstractNum w:abstractNumId="6" w15:restartNumberingAfterBreak="0">
     <w:nsid w:val="56E30312"/>
     <w:multiLevelType w:val="hybridMultilevel"/>
     <w:tmpl w:val="DC98495C"/>
@@ -2130,7 +2455,7 @@
       </w:rPr>
     </w:lvl>
   </w:abstractNum>
-  <w:abstractNum w:abstractNumId="6" w15:restartNumberingAfterBreak="0">
+  <w:abstractNum w:abstractNumId="7" w15:restartNumberingAfterBreak="0">
     <w:nsid w:val="5ABB0A64"/>
     <w:multiLevelType w:val="hybridMultilevel"/>
     <w:tmpl w:val="7D3E51E8"/>
@@ -2243,7 +2568,7 @@
       </w:rPr>
     </w:lvl>
   </w:abstractNum>
-  <w:abstractNum w:abstractNumId="7" w15:restartNumberingAfterBreak="0">
+  <w:abstractNum w:abstractNumId="8" w15:restartNumberingAfterBreak="0">
     <w:nsid w:val="5BA63DFC"/>
     <w:multiLevelType w:val="hybridMultilevel"/>
     <w:tmpl w:val="C9B0E5C4"/>
@@ -2337,7 +2662,7 @@
       </w:pPr>
     </w:lvl>
   </w:abstractNum>
-  <w:abstractNum w:abstractNumId="8" w15:restartNumberingAfterBreak="0">
+  <w:abstractNum w:abstractNumId="9" w15:restartNumberingAfterBreak="0">
     <w:nsid w:val="62CB5BFE"/>
     <w:multiLevelType w:val="hybridMultilevel"/>
     <w:tmpl w:val="BA641F68"/>
@@ -2450,7 +2775,156 @@
       </w:rPr>
     </w:lvl>
   </w:abstractNum>
-  <w:abstractNum w:abstractNumId="9" w15:restartNumberingAfterBreak="0">
+  <w:abstractNum w:abstractNumId="10" w15:restartNumberingAfterBreak="0">
+    <w:nsid w:val="67FE59D8"/>
+    <w:multiLevelType w:val="multilevel"/>
+    <w:tmpl w:val="1B1A0CEA"/>
+    <w:lvl w:ilvl="0">
+      <w:start w:val="1"/>
+      <w:numFmt w:val="bullet"/>
+      <w:lvlText w:val=""/>
+      <w:lvlJc w:val="left"/>
+      <w:pPr>
+        <w:tabs>
+          <w:tab w:val="num" w:pos="720"/>
+        </w:tabs>
+        <w:ind w:left="720" w:hanging="360"/>
+      </w:pPr>
+      <w:rPr>
+        <w:rFonts w:ascii="Symbol" w:hAnsi="Symbol" w:hint="default"/>
+        <w:sz w:val="20"/>
+      </w:rPr>
+    </w:lvl>
+    <w:lvl w:ilvl="1" w:tentative="1">
+      <w:start w:val="1"/>
+      <w:numFmt w:val="bullet"/>
+      <w:lvlText w:val="o"/>
+      <w:lvlJc w:val="left"/>
+      <w:pPr>
+        <w:tabs>
+          <w:tab w:val="num" w:pos="1440"/>
+        </w:tabs>
+        <w:ind w:left="1440" w:hanging="360"/>
+      </w:pPr>
+      <w:rPr>
+        <w:rFonts w:ascii="Courier New" w:hAnsi="Courier New" w:hint="default"/>
+        <w:sz w:val="20"/>
+      </w:rPr>
+    </w:lvl>
+    <w:lvl w:ilvl="2" w:tentative="1">
+      <w:start w:val="1"/>
+      <w:numFmt w:val="bullet"/>
+      <w:lvlText w:val=""/>
+      <w:lvlJc w:val="left"/>
+      <w:pPr>
+        <w:tabs>
+          <w:tab w:val="num" w:pos="2160"/>
+        </w:tabs>
+        <w:ind w:left="2160" w:hanging="360"/>
+      </w:pPr>
+      <w:rPr>
+        <w:rFonts w:ascii="Wingdings" w:hAnsi="Wingdings" w:hint="default"/>
+        <w:sz w:val="20"/>
+      </w:rPr>
+    </w:lvl>
+    <w:lvl w:ilvl="3" w:tentative="1">
+      <w:start w:val="1"/>
+      <w:numFmt w:val="bullet"/>
+      <w:lvlText w:val=""/>
+      <w:lvlJc w:val="left"/>
+      <w:pPr>
+        <w:tabs>
+          <w:tab w:val="num" w:pos="2880"/>
+        </w:tabs>
+        <w:ind w:left="2880" w:hanging="360"/>
+      </w:pPr>
+      <w:rPr>
+        <w:rFonts w:ascii="Wingdings" w:hAnsi="Wingdings" w:hint="default"/>
+        <w:sz w:val="20"/>
+      </w:rPr>
+    </w:lvl>
+    <w:lvl w:ilvl="4" w:tentative="1">
+      <w:start w:val="1"/>
+      <w:numFmt w:val="bullet"/>
+      <w:lvlText w:val=""/>
+      <w:lvlJc w:val="left"/>
+      <w:pPr>
+        <w:tabs>
+          <w:tab w:val="num" w:pos="3600"/>
+        </w:tabs>
+        <w:ind w:left="3600" w:hanging="360"/>
+      </w:pPr>
+      <w:rPr>
+        <w:rFonts w:ascii="Wingdings" w:hAnsi="Wingdings" w:hint="default"/>
+        <w:sz w:val="20"/>
+      </w:rPr>
+    </w:lvl>
+    <w:lvl w:ilvl="5" w:tentative="1">
+      <w:start w:val="1"/>
+      <w:numFmt w:val="bullet"/>
+      <w:lvlText w:val=""/>
+      <w:lvlJc w:val="left"/>
+      <w:pPr>
+        <w:tabs>
+          <w:tab w:val="num" w:pos="4320"/>
+        </w:tabs>
+        <w:ind w:left="4320" w:hanging="360"/>
+      </w:pPr>
+      <w:rPr>
+        <w:rFonts w:ascii="Wingdings" w:hAnsi="Wingdings" w:hint="default"/>
+        <w:sz w:val="20"/>
+      </w:rPr>
+    </w:lvl>
+    <w:lvl w:ilvl="6" w:tentative="1">
+      <w:start w:val="1"/>
+      <w:numFmt w:val="bullet"/>
+      <w:lvlText w:val=""/>
+      <w:lvlJc w:val="left"/>
+      <w:pPr>
+        <w:tabs>
+          <w:tab w:val="num" w:pos="5040"/>
+        </w:tabs>
+        <w:ind w:left="5040" w:hanging="360"/>
+      </w:pPr>
+      <w:rPr>
+        <w:rFonts w:ascii="Wingdings" w:hAnsi="Wingdings" w:hint="default"/>
+        <w:sz w:val="20"/>
+      </w:rPr>
+    </w:lvl>
+    <w:lvl w:ilvl="7" w:tentative="1">
+      <w:start w:val="1"/>
+      <w:numFmt w:val="bullet"/>
+      <w:lvlText w:val=""/>
+      <w:lvlJc w:val="left"/>
+      <w:pPr>
+        <w:tabs>
+          <w:tab w:val="num" w:pos="5760"/>
+        </w:tabs>
+        <w:ind w:left="5760" w:hanging="360"/>
+      </w:pPr>
+      <w:rPr>
+        <w:rFonts w:ascii="Wingdings" w:hAnsi="Wingdings" w:hint="default"/>
+        <w:sz w:val="20"/>
+      </w:rPr>
+    </w:lvl>
+    <w:lvl w:ilvl="8" w:tentative="1">
+      <w:start w:val="1"/>
+      <w:numFmt w:val="bullet"/>
+      <w:lvlText w:val=""/>
+      <w:lvlJc w:val="left"/>
+      <w:pPr>
+        <w:tabs>
+          <w:tab w:val="num" w:pos="6480"/>
+        </w:tabs>
+        <w:ind w:left="6480" w:hanging="360"/>
+      </w:pPr>
+      <w:rPr>
+        <w:rFonts w:ascii="Wingdings" w:hAnsi="Wingdings" w:hint="default"/>
+        <w:sz w:val="20"/>
+      </w:rPr>
+    </w:lvl>
+  </w:abstractNum>
+  <w:abstractNum w:abstractNumId="11" w15:restartNumberingAfterBreak="0">
     <w:nsid w:val="6B211393"/>
     <w:multiLevelType w:val="hybridMultilevel"/>
     <w:tmpl w:val="20081DAA"/>
@@ -2563,7 +3037,7 @@
       </w:rPr>
     </w:lvl>
   </w:abstractNum>
-  <w:abstractNum w:abstractNumId="10" w15:restartNumberingAfterBreak="0">
+  <w:abstractNum w:abstractNumId="12" w15:restartNumberingAfterBreak="0">
     <w:nsid w:val="703A1F29"/>
     <w:multiLevelType w:val="hybridMultilevel"/>
     <w:tmpl w:val="841A5284"/>
@@ -2676,7 +3150,7 @@
       </w:rPr>
     </w:lvl>
   </w:abstractNum>
-  <w:abstractNum w:abstractNumId="11" w15:restartNumberingAfterBreak="0">
+  <w:abstractNum w:abstractNumId="13" w15:restartNumberingAfterBreak="0">
     <w:nsid w:val="70B6C2AB"/>
     <w:multiLevelType w:val="hybridMultilevel"/>
     <w:tmpl w:val="FFFFFFFF"/>
@@ -2789,29 +3263,142 @@
       </w:rPr>
     </w:lvl>
   </w:abstractNum>
+  <w:abstractNum w:abstractNumId="14" w15:restartNumberingAfterBreak="0">
+    <w:nsid w:val="76266CA8"/>
+    <w:multiLevelType w:val="hybridMultilevel"/>
+    <w:tmpl w:val="5FB0792C"/>
+    <w:lvl w:ilvl="0" w:tplc="240A000D">
+      <w:start w:val="1"/>
+      <w:numFmt w:val="bullet"/>
+      <w:lvlText w:val=""/>
+      <w:lvlJc w:val="left"/>
+      <w:pPr>
+        <w:ind w:left="720" w:hanging="360"/>
+      </w:pPr>
+      <w:rPr>
+        <w:rFonts w:ascii="Wingdings" w:hAnsi="Wingdings" w:hint="default"/>
+      </w:rPr>
+    </w:lvl>
+    <w:lvl w:ilvl="1" w:tplc="240A0003" w:tentative="1">
+      <w:start w:val="1"/>
+      <w:numFmt w:val="bullet"/>
+      <w:lvlText w:val="o"/>
+      <w:lvlJc w:val="left"/>
+      <w:pPr>
+        <w:ind w:left="1440" w:hanging="360"/>
+      </w:pPr>
+      <w:rPr>
+        <w:rFonts w:ascii="Courier New" w:hAnsi="Courier New" w:cs="Courier New" w:hint="default"/>
+      </w:rPr>
+    </w:lvl>
+    <w:lvl w:ilvl="2" w:tplc="240A0005" w:tentative="1">
+      <w:start w:val="1"/>
+      <w:numFmt w:val="bullet"/>
+      <w:lvlText w:val=""/>
+      <w:lvlJc w:val="left"/>
+      <w:pPr>
+        <w:ind w:left="2160" w:hanging="360"/>
+      </w:pPr>
+      <w:rPr>
+        <w:rFonts w:ascii="Wingdings" w:hAnsi="Wingdings" w:hint="default"/>
+      </w:rPr>
+    </w:lvl>
+    <w:lvl w:ilvl="3" w:tplc="240A0001" w:tentative="1">
+      <w:start w:val="1"/>
+      <w:numFmt w:val="bullet"/>
+      <w:lvlText w:val=""/>
+      <w:lvlJc w:val="left"/>
+      <w:pPr>
+        <w:ind w:left="2880" w:hanging="360"/>
+      </w:pPr>
+      <w:rPr>
+        <w:rFonts w:ascii="Symbol" w:hAnsi="Symbol" w:hint="default"/>
+      </w:rPr>
+    </w:lvl>
+    <w:lvl w:ilvl="4" w:tplc="240A0003" w:tentative="1">
+      <w:start w:val="1"/>
+      <w:numFmt w:val="bullet"/>
+      <w:lvlText w:val="o"/>
+      <w:lvlJc w:val="left"/>
+      <w:pPr>
+        <w:ind w:left="3600" w:hanging="360"/>
+      </w:pPr>
+      <w:rPr>
+        <w:rFonts w:ascii="Courier New" w:hAnsi="Courier New" w:cs="Courier New" w:hint="default"/>
+      </w:rPr>
+    </w:lvl>
+    <w:lvl w:ilvl="5" w:tplc="240A0005" w:tentative="1">
+      <w:start w:val="1"/>
+      <w:numFmt w:val="bullet"/>
+      <w:lvlText w:val=""/>
+      <w:lvlJc w:val="left"/>
+      <w:pPr>
+        <w:ind w:left="4320" w:hanging="360"/>
+      </w:pPr>
+      <w:rPr>
+        <w:rFonts w:ascii="Wingdings" w:hAnsi="Wingdings" w:hint="default"/>
+      </w:rPr>
+    </w:lvl>
+    <w:lvl w:ilvl="6" w:tplc="240A0001" w:tentative="1">
+      <w:start w:val="1"/>
+      <w:numFmt w:val="bullet"/>
+      <w:lvlText w:val=""/>
+      <w:lvlJc w:val="left"/>
+      <w:pPr>
+        <w:ind w:left="5040" w:hanging="360"/>
+      </w:pPr>
+      <w:rPr>
+        <w:rFonts w:ascii="Symbol" w:hAnsi="Symbol" w:hint="default"/>
+      </w:rPr>
+    </w:lvl>
+    <w:lvl w:ilvl="7" w:tplc="240A0003" w:tentative="1">
+      <w:start w:val="1"/>
+      <w:numFmt w:val="bullet"/>
+      <w:lvlText w:val="o"/>
+      <w:lvlJc w:val="left"/>
+      <w:pPr>
+        <w:ind w:left="5760" w:hanging="360"/>
+      </w:pPr>
+      <w:rPr>
+        <w:rFonts w:ascii="Courier New" w:hAnsi="Courier New" w:cs="Courier New" w:hint="default"/>
+      </w:rPr>
+    </w:lvl>
+    <w:lvl w:ilvl="8" w:tplc="240A0005" w:tentative="1">
+      <w:start w:val="1"/>
+      <w:numFmt w:val="bullet"/>
+      <w:lvlText w:val=""/>
+      <w:lvlJc w:val="left"/>
+      <w:pPr>
+        <w:ind w:left="6480" w:hanging="360"/>
+      </w:pPr>
+      <w:rPr>
+        <w:rFonts w:ascii="Wingdings" w:hAnsi="Wingdings" w:hint="default"/>
+      </w:rPr>
+    </w:lvl>
+  </w:abstractNum>
   <w:num w:numId="1" w16cid:durableId="732507441">
-    <w:abstractNumId w:val="7"/>
+    <w:abstractNumId w:val="8"/>
   </w:num>
   <w:num w:numId="2" w16cid:durableId="1956252268">
-    <w:abstractNumId w:val="10"/>
+    <w:abstractNumId w:val="12"/>
   </w:num>
   <w:num w:numId="3" w16cid:durableId="1713531506">
+    <w:abstractNumId w:val="11"/>
+  </w:num>
+  <w:num w:numId="4" w16cid:durableId="645084329">
     <w:abstractNumId w:val="9"/>
   </w:num>
-  <w:num w:numId="4" w16cid:durableId="645084329">
-    <w:abstractNumId w:val="8"/>
-  </w:num>
   <w:num w:numId="5" w16cid:durableId="804666915">
-    <w:abstractNumId w:val="11"/>
+    <w:abstractNumId w:val="13"/>
   </w:num>
   <w:num w:numId="6" w16cid:durableId="1178665351">
-    <w:abstractNumId w:val="5"/>
+    <w:abstractNumId w:val="6"/>
   </w:num>
   <w:num w:numId="7" w16cid:durableId="1292515888">
     <w:abstractNumId w:val="0"/>
   </w:num>
   <w:num w:numId="8" w16cid:durableId="1369792520">
-    <w:abstractNumId w:val="6"/>
+    <w:abstractNumId w:val="7"/>
   </w:num>
   <w:num w:numId="9" w16cid:durableId="2132433110">
     <w:abstractNumId w:val="1"/>
@@ -2824,6 +3411,15 @@
   </w:num>
   <w:num w:numId="12" w16cid:durableId="1352100955">
     <w:abstractNumId w:val="2"/>
+  </w:num>
+  <w:num w:numId="13" w16cid:durableId="1962571636">
+    <w:abstractNumId w:val="14"/>
+  </w:num>
+  <w:num w:numId="14" w16cid:durableId="1564028766">
+    <w:abstractNumId w:val="10"/>
+  </w:num>
+  <w:num w:numId="15" w16cid:durableId="1652365818">
+    <w:abstractNumId w:val="5"/>
   </w:num>
 </w:numbering>
 </file>
@@ -3829,6 +4425,18 @@
       <w:shd w:val="clear" w:color="auto" w:fill="E1DFDD"/>
     </w:rPr>
   </w:style>
+  <w:style w:type="character" w:styleId="Hipervnculovisitado">
+    <w:name w:val="FollowedHyperlink"/>
+    <w:basedOn w:val="Fuentedeprrafopredeter"/>
+    <w:uiPriority w:val="99"/>
+    <w:semiHidden/>
+    <w:unhideWhenUsed/>
+    <w:rsid w:val="0043034E"/>
+    <w:rPr>
+      <w:color w:val="96607D" w:themeColor="followedHyperlink"/>
+      <w:u w:val="single"/>
+    </w:rPr>
+  </w:style>
 </w:styles>
 </file>
 

</xml_diff>

<commit_message>
:constructiion: Work in progress
</commit_message>
<xml_diff>
--- a/Primera Entrega_Proyecto.docx
+++ b/Primera Entrega_Proyecto.docx
@@ -416,7 +416,7 @@
         <w:pStyle w:val="Prrafodelista"/>
         <w:numPr>
           <w:ilvl w:val="0"/>
-          <w:numId w:val="13"/>
+          <w:numId w:val="16"/>
         </w:numPr>
         <w:jc w:val="both"/>
         <w:rPr>
@@ -431,26 +431,18 @@
           <w:rFonts w:ascii="Arial" w:hAnsi="Arial" w:cs="Arial"/>
           <w:sz w:val="24"/>
           <w:szCs w:val="24"/>
-        </w:rPr>
-        <w:t>Exactitud (</w:t>
-      </w:r>
-      <w:proofErr w:type="spellStart"/>
-      <w:r>
-        <w:rPr>
-          <w:rFonts w:ascii="Arial" w:hAnsi="Arial" w:cs="Arial"/>
-          <w:sz w:val="24"/>
-          <w:szCs w:val="24"/>
-        </w:rPr>
-        <w:t>Accuracy</w:t>
-      </w:r>
-      <w:proofErr w:type="spellEnd"/>
-      <w:r>
-        <w:rPr>
-          <w:rFonts w:ascii="Arial" w:hAnsi="Arial" w:cs="Arial"/>
-          <w:sz w:val="24"/>
-          <w:szCs w:val="24"/>
-        </w:rPr>
-        <w:t>): porcentaje de predicciones correctas.</w:t>
+          <w:lang w:val="es-ES"/>
+        </w:rPr>
+        <w:t>Porcentaje mínimo para lograr inmunidad de rebaño</w:t>
+      </w:r>
+      <w:r>
+        <w:rPr>
+          <w:rFonts w:ascii="Arial" w:hAnsi="Arial" w:cs="Arial"/>
+          <w:sz w:val="24"/>
+          <w:szCs w:val="24"/>
+          <w:lang w:val="es-ES"/>
+        </w:rPr>
+        <w:t xml:space="preserve">. 32% H1N1 y 29% gripe estacional. </w:t>
       </w:r>
     </w:p>
     <w:p>
@@ -511,6 +503,60 @@
     </w:p>
     <w:p>
       <w:pPr>
+        <w:pStyle w:val="Prrafodelista"/>
+        <w:jc w:val="both"/>
+        <w:rPr>
+          <w:rFonts w:ascii="Arial" w:hAnsi="Arial" w:cs="Arial"/>
+          <w:sz w:val="24"/>
+          <w:szCs w:val="24"/>
+          <w:lang w:val="es-ES"/>
+        </w:rPr>
+      </w:pPr>
+    </w:p>
+    <w:p>
+      <w:pPr>
+        <w:pStyle w:val="Prrafodelista"/>
+        <w:numPr>
+          <w:ilvl w:val="0"/>
+          <w:numId w:val="15"/>
+        </w:numPr>
+        <w:jc w:val="both"/>
+        <w:rPr>
+          <w:rFonts w:ascii="Arial" w:hAnsi="Arial" w:cs="Arial"/>
+          <w:sz w:val="24"/>
+          <w:szCs w:val="24"/>
+          <w:lang w:val="es-ES"/>
+        </w:rPr>
+      </w:pPr>
+      <w:r>
+        <w:rPr>
+          <w:rFonts w:ascii="Arial" w:hAnsi="Arial" w:cs="Arial"/>
+          <w:sz w:val="24"/>
+          <w:szCs w:val="24"/>
+        </w:rPr>
+        <w:t>Exactitud (</w:t>
+      </w:r>
+      <w:proofErr w:type="spellStart"/>
+      <w:r>
+        <w:rPr>
+          <w:rFonts w:ascii="Arial" w:hAnsi="Arial" w:cs="Arial"/>
+          <w:sz w:val="24"/>
+          <w:szCs w:val="24"/>
+        </w:rPr>
+        <w:t>Accuracy</w:t>
+      </w:r>
+      <w:proofErr w:type="spellEnd"/>
+      <w:r>
+        <w:rPr>
+          <w:rFonts w:ascii="Arial" w:hAnsi="Arial" w:cs="Arial"/>
+          <w:sz w:val="24"/>
+          <w:szCs w:val="24"/>
+        </w:rPr>
+        <w:t>): porcentaje de predicciones correctas.</w:t>
+      </w:r>
+    </w:p>
+    <w:p>
+      <w:pPr>
         <w:jc w:val="both"/>
         <w:rPr>
           <w:rFonts w:ascii="Arial" w:hAnsi="Arial" w:cs="Arial"/>
@@ -592,45 +638,23 @@
         </w:rPr>
         <w:t xml:space="preserve">sería un modelo de machine </w:t>
       </w:r>
-      <w:proofErr w:type="spellStart"/>
-      <w:r>
-        <w:rPr>
-          <w:rFonts w:ascii="Arial" w:hAnsi="Arial" w:cs="Arial"/>
-          <w:sz w:val="24"/>
-          <w:szCs w:val="24"/>
-          <w:lang w:val="es-ES"/>
-        </w:rPr>
-        <w:t>learning</w:t>
-      </w:r>
-      <w:proofErr w:type="spellEnd"/>
-      <w:r>
-        <w:rPr>
-          <w:rFonts w:ascii="Arial" w:hAnsi="Arial" w:cs="Arial"/>
-          <w:sz w:val="24"/>
-          <w:szCs w:val="24"/>
-          <w:lang w:val="es-ES"/>
-        </w:rPr>
-        <w:t xml:space="preserve">, que podría ser accesible a través de una API o un </w:t>
-      </w:r>
-      <w:proofErr w:type="spellStart"/>
-      <w:r>
-        <w:rPr>
-          <w:rFonts w:ascii="Arial" w:hAnsi="Arial" w:cs="Arial"/>
-          <w:sz w:val="24"/>
-          <w:szCs w:val="24"/>
-          <w:lang w:val="es-ES"/>
-        </w:rPr>
-        <w:t>dashboard</w:t>
-      </w:r>
-      <w:proofErr w:type="spellEnd"/>
-      <w:r>
-        <w:rPr>
-          <w:rFonts w:ascii="Arial" w:hAnsi="Arial" w:cs="Arial"/>
-          <w:sz w:val="24"/>
-          <w:szCs w:val="24"/>
-          <w:lang w:val="es-ES"/>
-        </w:rPr>
-        <w:t xml:space="preserve"> para que las autoridades de salud puedan prever qué grupos poblacionales tienen mayor o menor probabilidad de vacunarse.</w:t>
+      <w:r>
+        <w:rPr>
+          <w:rFonts w:ascii="Arial" w:hAnsi="Arial" w:cs="Arial"/>
+          <w:sz w:val="24"/>
+          <w:szCs w:val="24"/>
+          <w:lang w:val="es-ES"/>
+        </w:rPr>
+        <w:t xml:space="preserve">Learning </w:t>
+      </w:r>
+      <w:r>
+        <w:rPr>
+          <w:rFonts w:ascii="Arial" w:hAnsi="Arial" w:cs="Arial"/>
+          <w:sz w:val="24"/>
+          <w:szCs w:val="24"/>
+          <w:lang w:val="es-ES"/>
+        </w:rPr>
+        <w:t>para que las autoridades de salud puedan prever qué grupos poblacionales tienen mayor o menor probabilidad de vacunarse.</w:t>
       </w:r>
     </w:p>
     <w:p>
@@ -865,7 +889,10 @@
           <w:lang w:val="es-ES"/>
         </w:rPr>
       </w:pPr>
-      <w:r>
+    </w:p>
+    <w:p>
+      <w:pPr>
+        <w:jc w:val="both"/>
         <w:rPr>
           <w:rFonts w:ascii="Arial" w:hAnsi="Arial" w:cs="Arial"/>
           <w:b/>
@@ -874,96 +901,8 @@
           <w:szCs w:val="24"/>
           <w:lang w:val="es-ES"/>
         </w:rPr>
-        <w:t>Enfoque analítico</w:t>
-      </w:r>
-    </w:p>
-    <w:p>
-      <w:pPr>
-        <w:jc w:val="both"/>
-        <w:rPr>
-          <w:rFonts w:ascii="Arial" w:hAnsi="Arial" w:cs="Arial"/>
-          <w:sz w:val="24"/>
-          <w:szCs w:val="24"/>
-          <w:lang w:val="es-ES"/>
-        </w:rPr>
-      </w:pPr>
-      <w:r>
-        <w:rPr>
-          <w:rFonts w:ascii="Arial" w:hAnsi="Arial" w:cs="Arial"/>
-          <w:sz w:val="24"/>
-          <w:szCs w:val="24"/>
-        </w:rPr>
-        <w:t xml:space="preserve">Las hipótesis </w:t>
-      </w:r>
-      <w:r>
-        <w:rPr>
-          <w:rFonts w:ascii="Arial" w:hAnsi="Arial" w:cs="Arial"/>
-          <w:sz w:val="24"/>
-          <w:szCs w:val="24"/>
-        </w:rPr>
-        <w:t>están</w:t>
-      </w:r>
-      <w:r>
-        <w:rPr>
-          <w:rFonts w:ascii="Arial" w:hAnsi="Arial" w:cs="Arial"/>
-          <w:sz w:val="24"/>
-          <w:szCs w:val="24"/>
-        </w:rPr>
-        <w:t xml:space="preserve"> relacionadas con variables como el acceso a la atención médica, la edad,</w:t>
-      </w:r>
-      <w:r>
-        <w:rPr>
-          <w:rFonts w:ascii="Arial" w:hAnsi="Arial" w:cs="Arial"/>
-          <w:sz w:val="24"/>
-          <w:szCs w:val="24"/>
-        </w:rPr>
-        <w:t xml:space="preserve"> el género,</w:t>
-      </w:r>
-      <w:r>
-        <w:rPr>
-          <w:rFonts w:ascii="Arial" w:hAnsi="Arial" w:cs="Arial"/>
-          <w:sz w:val="24"/>
-          <w:szCs w:val="24"/>
-        </w:rPr>
-        <w:t xml:space="preserve"> el nivel educativo</w:t>
-      </w:r>
-      <w:r>
-        <w:rPr>
-          <w:rFonts w:ascii="Arial" w:hAnsi="Arial" w:cs="Arial"/>
-          <w:sz w:val="24"/>
-          <w:szCs w:val="24"/>
-        </w:rPr>
-        <w:t xml:space="preserve"> y su influencia en la decisión de vacunarse.</w:t>
-      </w:r>
-      <w:r>
-        <w:rPr>
-          <w:rFonts w:ascii="Arial" w:hAnsi="Arial" w:cs="Arial"/>
-          <w:sz w:val="24"/>
-          <w:szCs w:val="24"/>
-        </w:rPr>
-        <w:t xml:space="preserve"> </w:t>
-      </w:r>
-      <w:r>
-        <w:rPr>
-          <w:rFonts w:ascii="Arial" w:hAnsi="Arial" w:cs="Arial"/>
-          <w:sz w:val="24"/>
-          <w:szCs w:val="24"/>
-        </w:rPr>
-        <w:lastRenderedPageBreak/>
-        <w:t>Así como la correlación entre los buenos hábitos de</w:t>
-      </w:r>
-      <w:r>
-        <w:rPr>
-          <w:rFonts w:ascii="Arial" w:hAnsi="Arial" w:cs="Arial"/>
-          <w:sz w:val="24"/>
-          <w:szCs w:val="24"/>
-        </w:rPr>
-        <w:t xml:space="preserve"> higiene con los trabajadores del sector salud. </w:t>
-      </w:r>
-    </w:p>
-    <w:p>
-      <w:pPr>
-        <w:jc w:val="both"/>
+      </w:pPr>
+      <w:r>
         <w:rPr>
           <w:rFonts w:ascii="Arial" w:hAnsi="Arial" w:cs="Arial"/>
           <w:b/>
@@ -972,7 +911,159 @@
           <w:szCs w:val="24"/>
           <w:lang w:val="es-ES"/>
         </w:rPr>
-      </w:pPr>
+        <w:lastRenderedPageBreak/>
+        <w:t>Enfoque analítico</w:t>
+      </w:r>
+    </w:p>
+    <w:p>
+      <w:pPr>
+        <w:jc w:val="both"/>
+        <w:rPr>
+          <w:rFonts w:ascii="Arial" w:hAnsi="Arial" w:cs="Arial"/>
+          <w:sz w:val="24"/>
+          <w:szCs w:val="24"/>
+        </w:rPr>
+      </w:pPr>
+      <w:r>
+        <w:rPr>
+          <w:rFonts w:ascii="Arial" w:hAnsi="Arial" w:cs="Arial"/>
+          <w:sz w:val="24"/>
+          <w:szCs w:val="24"/>
+        </w:rPr>
+        <w:t xml:space="preserve">Las hipótesis </w:t>
+      </w:r>
+      <w:r>
+        <w:rPr>
+          <w:rFonts w:ascii="Arial" w:hAnsi="Arial" w:cs="Arial"/>
+          <w:sz w:val="24"/>
+          <w:szCs w:val="24"/>
+        </w:rPr>
+        <w:t>están</w:t>
+      </w:r>
+      <w:r>
+        <w:rPr>
+          <w:rFonts w:ascii="Arial" w:hAnsi="Arial" w:cs="Arial"/>
+          <w:sz w:val="24"/>
+          <w:szCs w:val="24"/>
+        </w:rPr>
+        <w:t xml:space="preserve"> relacionadas con variables como el acceso a la atención médica, la edad,</w:t>
+      </w:r>
+      <w:r>
+        <w:rPr>
+          <w:rFonts w:ascii="Arial" w:hAnsi="Arial" w:cs="Arial"/>
+          <w:sz w:val="24"/>
+          <w:szCs w:val="24"/>
+        </w:rPr>
+        <w:t xml:space="preserve"> el género,</w:t>
+      </w:r>
+      <w:r>
+        <w:rPr>
+          <w:rFonts w:ascii="Arial" w:hAnsi="Arial" w:cs="Arial"/>
+          <w:sz w:val="24"/>
+          <w:szCs w:val="24"/>
+        </w:rPr>
+        <w:t xml:space="preserve"> el nivel educativo</w:t>
+      </w:r>
+      <w:r>
+        <w:rPr>
+          <w:rFonts w:ascii="Arial" w:hAnsi="Arial" w:cs="Arial"/>
+          <w:sz w:val="24"/>
+          <w:szCs w:val="24"/>
+        </w:rPr>
+        <w:t xml:space="preserve"> y su influencia en la decisión de vacunarse.</w:t>
+      </w:r>
+      <w:r>
+        <w:rPr>
+          <w:rFonts w:ascii="Arial" w:hAnsi="Arial" w:cs="Arial"/>
+          <w:sz w:val="24"/>
+          <w:szCs w:val="24"/>
+        </w:rPr>
+        <w:t xml:space="preserve"> </w:t>
+      </w:r>
+      <w:r>
+        <w:rPr>
+          <w:rFonts w:ascii="Arial" w:hAnsi="Arial" w:cs="Arial"/>
+          <w:sz w:val="24"/>
+          <w:szCs w:val="24"/>
+        </w:rPr>
+        <w:t>Así como la correlación entre los buenos hábitos de</w:t>
+      </w:r>
+      <w:r>
+        <w:rPr>
+          <w:rFonts w:ascii="Arial" w:hAnsi="Arial" w:cs="Arial"/>
+          <w:sz w:val="24"/>
+          <w:szCs w:val="24"/>
+        </w:rPr>
+        <w:t xml:space="preserve"> higiene con los trabajadores del sector salud. </w:t>
+      </w:r>
+    </w:p>
+    <w:p>
+      <w:pPr>
+        <w:jc w:val="both"/>
+        <w:rPr>
+          <w:rFonts w:ascii="Arial" w:hAnsi="Arial" w:cs="Arial"/>
+          <w:sz w:val="24"/>
+          <w:szCs w:val="24"/>
+        </w:rPr>
+      </w:pPr>
+    </w:p>
+    <w:p>
+      <w:pPr>
+        <w:jc w:val="both"/>
+        <w:rPr>
+          <w:rFonts w:ascii="Arial" w:hAnsi="Arial" w:cs="Arial"/>
+          <w:sz w:val="24"/>
+          <w:szCs w:val="24"/>
+        </w:rPr>
+      </w:pPr>
+      <w:r>
+        <w:rPr>
+          <w:rFonts w:ascii="Arial" w:hAnsi="Arial" w:cs="Arial"/>
+          <w:sz w:val="24"/>
+          <w:szCs w:val="24"/>
+        </w:rPr>
+        <w:t xml:space="preserve">El enfoque analítico se basa en </w:t>
+      </w:r>
+      <w:r>
+        <w:rPr>
+          <w:rFonts w:ascii="Arial" w:hAnsi="Arial" w:cs="Arial"/>
+          <w:sz w:val="24"/>
+          <w:szCs w:val="24"/>
+        </w:rPr>
+        <w:t xml:space="preserve">un algoritmo de clasificación para </w:t>
+      </w:r>
+      <w:r>
+        <w:rPr>
+          <w:rFonts w:ascii="Arial" w:hAnsi="Arial" w:cs="Arial"/>
+          <w:sz w:val="24"/>
+          <w:szCs w:val="24"/>
+        </w:rPr>
+        <w:t xml:space="preserve">establecer la probabilidad de que una persona </w:t>
+      </w:r>
+      <w:r>
+        <w:rPr>
+          <w:rFonts w:ascii="Arial" w:hAnsi="Arial" w:cs="Arial"/>
+          <w:sz w:val="24"/>
+          <w:szCs w:val="24"/>
+        </w:rPr>
+        <w:t xml:space="preserve">se vacune basándose en la </w:t>
+      </w:r>
+      <w:r>
+        <w:rPr>
+          <w:rFonts w:ascii="Arial" w:hAnsi="Arial" w:cs="Arial"/>
+          <w:sz w:val="24"/>
+          <w:szCs w:val="24"/>
+        </w:rPr>
+        <w:t>dete</w:t>
+      </w:r>
+      <w:r>
+        <w:rPr>
+          <w:rFonts w:ascii="Arial" w:hAnsi="Arial" w:cs="Arial"/>
+          <w:sz w:val="24"/>
+          <w:szCs w:val="24"/>
+        </w:rPr>
+        <w:t>cción de características que influyen en la decisión.</w:t>
+      </w:r>
     </w:p>
     <w:p>
       <w:pPr>
@@ -986,7 +1077,10 @@
           <w:lang w:val="es-ES"/>
         </w:rPr>
       </w:pPr>
-      <w:r>
+    </w:p>
+    <w:p>
+      <w:pPr>
+        <w:jc w:val="both"/>
         <w:rPr>
           <w:rFonts w:ascii="Arial" w:hAnsi="Arial" w:cs="Arial"/>
           <w:b/>
@@ -995,119 +1089,8 @@
           <w:szCs w:val="24"/>
           <w:lang w:val="es-ES"/>
         </w:rPr>
-        <w:t>Recolección de datos</w:t>
-      </w:r>
-    </w:p>
-    <w:p>
-      <w:pPr>
-        <w:jc w:val="both"/>
-        <w:rPr>
-          <w:rFonts w:ascii="Arial" w:hAnsi="Arial" w:cs="Arial"/>
-          <w:sz w:val="24"/>
-          <w:szCs w:val="24"/>
-          <w:lang w:val="es-ES"/>
-        </w:rPr>
-      </w:pPr>
-      <w:r>
-        <w:rPr>
-          <w:rFonts w:ascii="Arial" w:hAnsi="Arial" w:cs="Arial"/>
-          <w:sz w:val="24"/>
-          <w:szCs w:val="24"/>
-          <w:lang w:val="es-ES"/>
-        </w:rPr>
-        <w:t xml:space="preserve">Los datos están proporcionados por </w:t>
-      </w:r>
-      <w:proofErr w:type="spellStart"/>
-      <w:r>
-        <w:rPr>
-          <w:rFonts w:ascii="Arial" w:hAnsi="Arial" w:cs="Arial"/>
-          <w:sz w:val="24"/>
-          <w:szCs w:val="24"/>
-          <w:lang w:val="es-ES"/>
-        </w:rPr>
-        <w:t>DrivenData</w:t>
-      </w:r>
-      <w:proofErr w:type="spellEnd"/>
-      <w:r>
-        <w:rPr>
-          <w:rFonts w:ascii="Arial" w:hAnsi="Arial" w:cs="Arial"/>
-          <w:sz w:val="24"/>
-          <w:szCs w:val="24"/>
-          <w:lang w:val="es-ES"/>
-        </w:rPr>
-        <w:t xml:space="preserve"> y contienen características demográficas, de salud y económicas de las personas. </w:t>
-      </w:r>
-      <w:r>
-        <w:rPr>
-          <w:rFonts w:ascii="Arial" w:hAnsi="Arial" w:cs="Arial"/>
-          <w:sz w:val="24"/>
-          <w:szCs w:val="24"/>
-          <w:lang w:val="es-ES"/>
-        </w:rPr>
-        <w:t>Estos datos p</w:t>
-      </w:r>
-      <w:r>
-        <w:rPr>
-          <w:rFonts w:ascii="Arial" w:hAnsi="Arial" w:cs="Arial"/>
-          <w:sz w:val="24"/>
-          <w:szCs w:val="24"/>
-          <w:lang w:val="es-ES"/>
-        </w:rPr>
-        <w:t>rovienen de la Encuesta Nacional sobre la Gripe H1N1 2009 (NHFS).</w:t>
-      </w:r>
-    </w:p>
-    <w:p>
-      <w:pPr>
-        <w:jc w:val="both"/>
-        <w:rPr>
-          <w:rFonts w:ascii="Arial" w:hAnsi="Arial" w:cs="Arial"/>
-          <w:sz w:val="24"/>
-          <w:szCs w:val="24"/>
-        </w:rPr>
-      </w:pPr>
-      <w:r>
-        <w:rPr>
-          <w:rFonts w:ascii="Arial" w:hAnsi="Arial" w:cs="Arial"/>
-          <w:sz w:val="24"/>
-          <w:szCs w:val="24"/>
-          <w:lang w:val="es-ES"/>
-        </w:rPr>
-        <w:t>La NHFS fue una encuesta telefónica de hogares asistida por listas y mediante marcación aleatoria de dígitos, diseñada para monitorear la cobertura de vacunación contra la influenza en la temporada 2009-2010.</w:t>
-      </w:r>
-    </w:p>
-    <w:p>
-      <w:pPr>
-        <w:jc w:val="both"/>
-        <w:rPr>
-          <w:rFonts w:ascii="Arial" w:hAnsi="Arial" w:cs="Arial"/>
-          <w:sz w:val="24"/>
-          <w:szCs w:val="24"/>
-        </w:rPr>
-      </w:pPr>
-      <w:r>
-        <w:rPr>
-          <w:rFonts w:ascii="Arial" w:hAnsi="Arial" w:cs="Arial"/>
-          <w:sz w:val="24"/>
-          <w:szCs w:val="24"/>
-          <w:lang w:val="es-ES"/>
-        </w:rPr>
-        <w:t>La población objetivo de la NHFS fueron todas las personas de 6 meses o más que vivían en los Estados Unidos en el momento de la entrevista. Los datos del NHFS se utilizaron para producir estimaciones oportunas de las tasas de cobertura de vacunación tanto para la vacuna monovalente pH1N1 como para la trivalente contra la influenza estacional.</w:t>
-      </w:r>
-    </w:p>
-    <w:p>
-      <w:pPr>
-        <w:jc w:val="both"/>
-        <w:rPr>
-          <w:rFonts w:ascii="Arial" w:hAnsi="Arial" w:cs="Arial"/>
-          <w:sz w:val="24"/>
-          <w:szCs w:val="24"/>
-          <w:lang w:val="es-ES"/>
-        </w:rPr>
-      </w:pPr>
-    </w:p>
-    <w:p>
-      <w:pPr>
-        <w:jc w:val="both"/>
+      </w:pPr>
+      <w:r>
         <w:rPr>
           <w:rFonts w:ascii="Arial" w:hAnsi="Arial" w:cs="Arial"/>
           <w:b/>
@@ -1116,8 +1099,130 @@
           <w:szCs w:val="24"/>
           <w:lang w:val="es-ES"/>
         </w:rPr>
-      </w:pPr>
-      <w:r>
+        <w:t>Recolección de datos</w:t>
+      </w:r>
+    </w:p>
+    <w:p>
+      <w:pPr>
+        <w:jc w:val="both"/>
+        <w:rPr>
+          <w:rFonts w:ascii="Arial" w:hAnsi="Arial" w:cs="Arial"/>
+          <w:sz w:val="24"/>
+          <w:szCs w:val="24"/>
+          <w:lang w:val="es-ES"/>
+        </w:rPr>
+      </w:pPr>
+      <w:r>
+        <w:rPr>
+          <w:rFonts w:ascii="Arial" w:hAnsi="Arial" w:cs="Arial"/>
+          <w:sz w:val="24"/>
+          <w:szCs w:val="24"/>
+          <w:lang w:val="es-ES"/>
+        </w:rPr>
+        <w:t xml:space="preserve">Los datos están proporcionados por </w:t>
+      </w:r>
+      <w:proofErr w:type="spellStart"/>
+      <w:r>
+        <w:rPr>
+          <w:rFonts w:ascii="Arial" w:hAnsi="Arial" w:cs="Arial"/>
+          <w:sz w:val="24"/>
+          <w:szCs w:val="24"/>
+          <w:lang w:val="es-ES"/>
+        </w:rPr>
+        <w:t>DrivenData</w:t>
+      </w:r>
+      <w:proofErr w:type="spellEnd"/>
+      <w:r>
+        <w:rPr>
+          <w:rFonts w:ascii="Arial" w:hAnsi="Arial" w:cs="Arial"/>
+          <w:sz w:val="24"/>
+          <w:szCs w:val="24"/>
+          <w:lang w:val="es-ES"/>
+        </w:rPr>
+        <w:t xml:space="preserve"> y contienen características demográficas, de salud y económicas de las personas. </w:t>
+      </w:r>
+      <w:r>
+        <w:rPr>
+          <w:rFonts w:ascii="Arial" w:hAnsi="Arial" w:cs="Arial"/>
+          <w:sz w:val="24"/>
+          <w:szCs w:val="24"/>
+          <w:lang w:val="es-ES"/>
+        </w:rPr>
+        <w:t>Estos datos p</w:t>
+      </w:r>
+      <w:r>
+        <w:rPr>
+          <w:rFonts w:ascii="Arial" w:hAnsi="Arial" w:cs="Arial"/>
+          <w:sz w:val="24"/>
+          <w:szCs w:val="24"/>
+          <w:lang w:val="es-ES"/>
+        </w:rPr>
+        <w:t>rovienen de la Encuesta Nacional sobre la Gripe H1N1 2009 (NHFS).</w:t>
+      </w:r>
+    </w:p>
+    <w:p>
+      <w:pPr>
+        <w:jc w:val="both"/>
+        <w:rPr>
+          <w:rFonts w:ascii="Arial" w:hAnsi="Arial" w:cs="Arial"/>
+          <w:sz w:val="24"/>
+          <w:szCs w:val="24"/>
+        </w:rPr>
+      </w:pPr>
+      <w:r>
+        <w:rPr>
+          <w:rFonts w:ascii="Arial" w:hAnsi="Arial" w:cs="Arial"/>
+          <w:sz w:val="24"/>
+          <w:szCs w:val="24"/>
+          <w:lang w:val="es-ES"/>
+        </w:rPr>
+        <w:t>La NHFS fue una encuesta telefónica de hogares asistida por listas y mediante marcación aleatoria de dígitos, diseñada para monitorear la cobertura de vacunación contra la influenza en la temporada 2009-2010.</w:t>
+      </w:r>
+    </w:p>
+    <w:p>
+      <w:pPr>
+        <w:jc w:val="both"/>
+        <w:rPr>
+          <w:rFonts w:ascii="Arial" w:hAnsi="Arial" w:cs="Arial"/>
+          <w:sz w:val="24"/>
+          <w:szCs w:val="24"/>
+        </w:rPr>
+      </w:pPr>
+      <w:r>
+        <w:rPr>
+          <w:rFonts w:ascii="Arial" w:hAnsi="Arial" w:cs="Arial"/>
+          <w:sz w:val="24"/>
+          <w:szCs w:val="24"/>
+          <w:lang w:val="es-ES"/>
+        </w:rPr>
+        <w:t>La población objetivo de la NHFS fueron todas las personas de 6 meses o más que vivían en los Estados Unidos en el momento de la entrevista. Los datos del NHFS se utilizaron para producir estimaciones oportunas de las tasas de cobertura de vacunación tanto para la vacuna monovalente pH1N1 como para la trivalente contra la influenza estacional.</w:t>
+      </w:r>
+    </w:p>
+    <w:p>
+      <w:pPr>
+        <w:jc w:val="both"/>
+        <w:rPr>
+          <w:rFonts w:ascii="Arial" w:hAnsi="Arial" w:cs="Arial"/>
+          <w:sz w:val="24"/>
+          <w:szCs w:val="24"/>
+          <w:lang w:val="es-ES"/>
+        </w:rPr>
+      </w:pPr>
+    </w:p>
+    <w:p>
+      <w:pPr>
+        <w:jc w:val="both"/>
+        <w:rPr>
+          <w:rFonts w:ascii="Arial" w:hAnsi="Arial" w:cs="Arial"/>
+          <w:sz w:val="24"/>
+          <w:szCs w:val="24"/>
+          <w:lang w:val="es-ES"/>
+        </w:rPr>
+      </w:pPr>
+    </w:p>
+    <w:p>
+      <w:pPr>
+        <w:jc w:val="both"/>
         <w:rPr>
           <w:rFonts w:ascii="Arial" w:hAnsi="Arial" w:cs="Arial"/>
           <w:b/>
@@ -1126,6 +1231,16 @@
           <w:szCs w:val="24"/>
           <w:lang w:val="es-ES"/>
         </w:rPr>
+      </w:pPr>
+      <w:r>
+        <w:rPr>
+          <w:rFonts w:ascii="Arial" w:hAnsi="Arial" w:cs="Arial"/>
+          <w:b/>
+          <w:bCs/>
+          <w:sz w:val="24"/>
+          <w:szCs w:val="24"/>
+          <w:lang w:val="es-ES"/>
+        </w:rPr>
         <w:t>Entendimiento de los datos</w:t>
       </w:r>
     </w:p>
@@ -1203,6 +1318,19 @@
         <w:jc w:val="both"/>
         <w:rPr>
           <w:rFonts w:ascii="Arial" w:hAnsi="Arial" w:cs="Arial"/>
+          <w:sz w:val="24"/>
+          <w:szCs w:val="24"/>
+          <w:lang w:val="es-ES"/>
+        </w:rPr>
+      </w:pPr>
+    </w:p>
+    <w:p>
+      <w:pPr>
+        <w:jc w:val="both"/>
+        <w:rPr>
+          <w:rFonts w:ascii="Arial" w:hAnsi="Arial" w:cs="Arial"/>
+          <w:b/>
+          <w:bCs/>
           <w:sz w:val="24"/>
           <w:szCs w:val="24"/>
           <w:lang w:val="es-ES"/>
@@ -2776,6 +2904,119 @@
     </w:lvl>
   </w:abstractNum>
   <w:abstractNum w:abstractNumId="10" w15:restartNumberingAfterBreak="0">
+    <w:nsid w:val="67CF377F"/>
+    <w:multiLevelType w:val="hybridMultilevel"/>
+    <w:tmpl w:val="FA1A6D18"/>
+    <w:lvl w:ilvl="0" w:tplc="240A000D">
+      <w:start w:val="1"/>
+      <w:numFmt w:val="bullet"/>
+      <w:lvlText w:val=""/>
+      <w:lvlJc w:val="left"/>
+      <w:pPr>
+        <w:ind w:left="720" w:hanging="360"/>
+      </w:pPr>
+      <w:rPr>
+        <w:rFonts w:ascii="Wingdings" w:hAnsi="Wingdings" w:hint="default"/>
+      </w:rPr>
+    </w:lvl>
+    <w:lvl w:ilvl="1" w:tplc="240A0003" w:tentative="1">
+      <w:start w:val="1"/>
+      <w:numFmt w:val="bullet"/>
+      <w:lvlText w:val="o"/>
+      <w:lvlJc w:val="left"/>
+      <w:pPr>
+        <w:ind w:left="1440" w:hanging="360"/>
+      </w:pPr>
+      <w:rPr>
+        <w:rFonts w:ascii="Courier New" w:hAnsi="Courier New" w:cs="Courier New" w:hint="default"/>
+      </w:rPr>
+    </w:lvl>
+    <w:lvl w:ilvl="2" w:tplc="240A0005" w:tentative="1">
+      <w:start w:val="1"/>
+      <w:numFmt w:val="bullet"/>
+      <w:lvlText w:val=""/>
+      <w:lvlJc w:val="left"/>
+      <w:pPr>
+        <w:ind w:left="2160" w:hanging="360"/>
+      </w:pPr>
+      <w:rPr>
+        <w:rFonts w:ascii="Wingdings" w:hAnsi="Wingdings" w:hint="default"/>
+      </w:rPr>
+    </w:lvl>
+    <w:lvl w:ilvl="3" w:tplc="240A0001" w:tentative="1">
+      <w:start w:val="1"/>
+      <w:numFmt w:val="bullet"/>
+      <w:lvlText w:val=""/>
+      <w:lvlJc w:val="left"/>
+      <w:pPr>
+        <w:ind w:left="2880" w:hanging="360"/>
+      </w:pPr>
+      <w:rPr>
+        <w:rFonts w:ascii="Symbol" w:hAnsi="Symbol" w:hint="default"/>
+      </w:rPr>
+    </w:lvl>
+    <w:lvl w:ilvl="4" w:tplc="240A0003" w:tentative="1">
+      <w:start w:val="1"/>
+      <w:numFmt w:val="bullet"/>
+      <w:lvlText w:val="o"/>
+      <w:lvlJc w:val="left"/>
+      <w:pPr>
+        <w:ind w:left="3600" w:hanging="360"/>
+      </w:pPr>
+      <w:rPr>
+        <w:rFonts w:ascii="Courier New" w:hAnsi="Courier New" w:cs="Courier New" w:hint="default"/>
+      </w:rPr>
+    </w:lvl>
+    <w:lvl w:ilvl="5" w:tplc="240A0005" w:tentative="1">
+      <w:start w:val="1"/>
+      <w:numFmt w:val="bullet"/>
+      <w:lvlText w:val=""/>
+      <w:lvlJc w:val="left"/>
+      <w:pPr>
+        <w:ind w:left="4320" w:hanging="360"/>
+      </w:pPr>
+      <w:rPr>
+        <w:rFonts w:ascii="Wingdings" w:hAnsi="Wingdings" w:hint="default"/>
+      </w:rPr>
+    </w:lvl>
+    <w:lvl w:ilvl="6" w:tplc="240A0001" w:tentative="1">
+      <w:start w:val="1"/>
+      <w:numFmt w:val="bullet"/>
+      <w:lvlText w:val=""/>
+      <w:lvlJc w:val="left"/>
+      <w:pPr>
+        <w:ind w:left="5040" w:hanging="360"/>
+      </w:pPr>
+      <w:rPr>
+        <w:rFonts w:ascii="Symbol" w:hAnsi="Symbol" w:hint="default"/>
+      </w:rPr>
+    </w:lvl>
+    <w:lvl w:ilvl="7" w:tplc="240A0003" w:tentative="1">
+      <w:start w:val="1"/>
+      <w:numFmt w:val="bullet"/>
+      <w:lvlText w:val="o"/>
+      <w:lvlJc w:val="left"/>
+      <w:pPr>
+        <w:ind w:left="5760" w:hanging="360"/>
+      </w:pPr>
+      <w:rPr>
+        <w:rFonts w:ascii="Courier New" w:hAnsi="Courier New" w:cs="Courier New" w:hint="default"/>
+      </w:rPr>
+    </w:lvl>
+    <w:lvl w:ilvl="8" w:tplc="240A0005" w:tentative="1">
+      <w:start w:val="1"/>
+      <w:numFmt w:val="bullet"/>
+      <w:lvlText w:val=""/>
+      <w:lvlJc w:val="left"/>
+      <w:pPr>
+        <w:ind w:left="6480" w:hanging="360"/>
+      </w:pPr>
+      <w:rPr>
+        <w:rFonts w:ascii="Wingdings" w:hAnsi="Wingdings" w:hint="default"/>
+      </w:rPr>
+    </w:lvl>
+  </w:abstractNum>
+  <w:abstractNum w:abstractNumId="11" w15:restartNumberingAfterBreak="0">
     <w:nsid w:val="67FE59D8"/>
     <w:multiLevelType w:val="multilevel"/>
     <w:tmpl w:val="1B1A0CEA"/>
@@ -2924,7 +3165,7 @@
       </w:rPr>
     </w:lvl>
   </w:abstractNum>
-  <w:abstractNum w:abstractNumId="11" w15:restartNumberingAfterBreak="0">
+  <w:abstractNum w:abstractNumId="12" w15:restartNumberingAfterBreak="0">
     <w:nsid w:val="6B211393"/>
     <w:multiLevelType w:val="hybridMultilevel"/>
     <w:tmpl w:val="20081DAA"/>
@@ -3037,7 +3278,7 @@
       </w:rPr>
     </w:lvl>
   </w:abstractNum>
-  <w:abstractNum w:abstractNumId="12" w15:restartNumberingAfterBreak="0">
+  <w:abstractNum w:abstractNumId="13" w15:restartNumberingAfterBreak="0">
     <w:nsid w:val="703A1F29"/>
     <w:multiLevelType w:val="hybridMultilevel"/>
     <w:tmpl w:val="841A5284"/>
@@ -3150,7 +3391,7 @@
       </w:rPr>
     </w:lvl>
   </w:abstractNum>
-  <w:abstractNum w:abstractNumId="13" w15:restartNumberingAfterBreak="0">
+  <w:abstractNum w:abstractNumId="14" w15:restartNumberingAfterBreak="0">
     <w:nsid w:val="70B6C2AB"/>
     <w:multiLevelType w:val="hybridMultilevel"/>
     <w:tmpl w:val="FFFFFFFF"/>
@@ -3263,7 +3504,7 @@
       </w:rPr>
     </w:lvl>
   </w:abstractNum>
-  <w:abstractNum w:abstractNumId="14" w15:restartNumberingAfterBreak="0">
+  <w:abstractNum w:abstractNumId="15" w15:restartNumberingAfterBreak="0">
     <w:nsid w:val="76266CA8"/>
     <w:multiLevelType w:val="hybridMultilevel"/>
     <w:tmpl w:val="5FB0792C"/>
@@ -3380,16 +3621,16 @@
     <w:abstractNumId w:val="8"/>
   </w:num>
   <w:num w:numId="2" w16cid:durableId="1956252268">
-    <w:abstractNumId w:val="12"/>
+    <w:abstractNumId w:val="13"/>
   </w:num>
   <w:num w:numId="3" w16cid:durableId="1713531506">
-    <w:abstractNumId w:val="11"/>
+    <w:abstractNumId w:val="12"/>
   </w:num>
   <w:num w:numId="4" w16cid:durableId="645084329">
     <w:abstractNumId w:val="9"/>
   </w:num>
   <w:num w:numId="5" w16cid:durableId="804666915">
-    <w:abstractNumId w:val="13"/>
+    <w:abstractNumId w:val="14"/>
   </w:num>
   <w:num w:numId="6" w16cid:durableId="1178665351">
     <w:abstractNumId w:val="6"/>
@@ -3413,13 +3654,16 @@
     <w:abstractNumId w:val="2"/>
   </w:num>
   <w:num w:numId="13" w16cid:durableId="1962571636">
-    <w:abstractNumId w:val="14"/>
+    <w:abstractNumId w:val="15"/>
   </w:num>
   <w:num w:numId="14" w16cid:durableId="1564028766">
-    <w:abstractNumId w:val="10"/>
+    <w:abstractNumId w:val="11"/>
   </w:num>
   <w:num w:numId="15" w16cid:durableId="1652365818">
     <w:abstractNumId w:val="5"/>
+  </w:num>
+  <w:num w:numId="16" w16cid:durableId="860359923">
+    <w:abstractNumId w:val="10"/>
   </w:num>
 </w:numbering>
 </file>

</xml_diff>